<commit_message>
Revised Documentation to Match TA Standards
</commit_message>
<xml_diff>
--- a/Documentation/Glossary/chessedu_gloss.docx
+++ b/Documentation/Glossary/chessedu_gloss.docx
@@ -7,9 +7,11 @@
         <w:pStyle w:val="Title"/>
         <w:jc w:val="right"/>
       </w:pPr>
+      <w:proofErr w:type="spellStart"/>
       <w:r>
         <w:t>ChessEDU</w:t>
       </w:r>
+      <w:proofErr w:type="spellEnd"/>
     </w:p>
     <w:p>
       <w:pPr>
@@ -58,7 +60,7 @@
         <w:rPr>
           <w:sz w:val="28"/>
         </w:rPr>
-        <w:t>1</w:t>
+        <w:t>2</w:t>
       </w:r>
       <w:r>
         <w:rPr>
@@ -79,8 +81,12 @@
     <w:p>
       <w:pPr>
         <w:sectPr>
-          <w:headerReference w:type="default" r:id="rId8"/>
-          <w:footerReference w:type="even" r:id="rId9"/>
+          <w:headerReference w:type="even" r:id="rId8"/>
+          <w:headerReference w:type="default" r:id="rId9"/>
+          <w:footerReference w:type="even" r:id="rId10"/>
+          <w:footerReference w:type="default" r:id="rId11"/>
+          <w:headerReference w:type="first" r:id="rId12"/>
+          <w:footerReference w:type="first" r:id="rId13"/>
           <w:pgSz w:w="12240" w:h="15840" w:code="1"/>
           <w:pgMar w:top="1440" w:right="1440" w:bottom="1440" w:left="1440" w:header="720" w:footer="720" w:gutter="0"/>
           <w:cols w:space="720"/>
@@ -99,7 +105,7 @@
     </w:p>
     <w:tbl>
       <w:tblPr>
-        <w:tblW w:w="0" w:type="auto"/>
+        <w:tblW w:w="9504" w:type="dxa"/>
         <w:tblBorders>
           <w:top w:val="single" w:sz="6" w:space="0" w:color="auto"/>
           <w:left w:val="single" w:sz="6" w:space="0" w:color="auto"/>
@@ -195,76 +201,6 @@
                 <w:b/>
               </w:rPr>
               <w:t>Author</w:t>
-            </w:r>
-          </w:p>
-        </w:tc>
-      </w:tr>
-      <w:tr>
-        <w:tc>
-          <w:tcPr>
-            <w:tcW w:w="2304" w:type="dxa"/>
-          </w:tcPr>
-          <w:p>
-            <w:pPr>
-              <w:pStyle w:val="Tabletext"/>
-            </w:pPr>
-            <w:r>
-              <w:t>&lt;dd/mmm/</w:t>
-            </w:r>
-            <w:proofErr w:type="spellStart"/>
-            <w:r>
-              <w:t>yy</w:t>
-            </w:r>
-            <w:proofErr w:type="spellEnd"/>
-            <w:r>
-              <w:t>&gt;</w:t>
-            </w:r>
-          </w:p>
-        </w:tc>
-        <w:tc>
-          <w:tcPr>
-            <w:tcW w:w="1152" w:type="dxa"/>
-          </w:tcPr>
-          <w:p>
-            <w:pPr>
-              <w:pStyle w:val="Tabletext"/>
-            </w:pPr>
-            <w:r>
-              <w:t>&lt;</w:t>
-            </w:r>
-            <w:proofErr w:type="spellStart"/>
-            <w:r>
-              <w:t>x.x</w:t>
-            </w:r>
-            <w:proofErr w:type="spellEnd"/>
-            <w:r>
-              <w:t>&gt;</w:t>
-            </w:r>
-          </w:p>
-        </w:tc>
-        <w:tc>
-          <w:tcPr>
-            <w:tcW w:w="3744" w:type="dxa"/>
-          </w:tcPr>
-          <w:p>
-            <w:pPr>
-              <w:pStyle w:val="Tabletext"/>
-            </w:pPr>
-            <w:r>
-              <w:t>&lt;details&gt;</w:t>
-            </w:r>
-          </w:p>
-        </w:tc>
-        <w:tc>
-          <w:tcPr>
-            <w:tcW w:w="2304" w:type="dxa"/>
-          </w:tcPr>
-          <w:p>
-            <w:pPr>
-              <w:pStyle w:val="Tabletext"/>
-            </w:pPr>
-            <w:r>
-              <w:t>&lt;name&gt;</w:t>
             </w:r>
           </w:p>
         </w:tc>
@@ -447,8 +383,70 @@
             <w:pPr>
               <w:pStyle w:val="Tabletext"/>
             </w:pPr>
+            <w:proofErr w:type="spellStart"/>
             <w:r>
-              <w:t>Chinh Nguyen</w:t>
+              <w:t>Chinh</w:t>
+            </w:r>
+            <w:proofErr w:type="spellEnd"/>
+            <w:r>
+              <w:t xml:space="preserve"> Nguye</w:t>
+            </w:r>
+            <w:r>
+              <w:t>n</w:t>
+            </w:r>
+          </w:p>
+        </w:tc>
+      </w:tr>
+      <w:tr>
+        <w:tc>
+          <w:tcPr>
+            <w:tcW w:w="2304" w:type="dxa"/>
+          </w:tcPr>
+          <w:p>
+            <w:pPr>
+              <w:pStyle w:val="Tabletext"/>
+            </w:pPr>
+            <w:r>
+              <w:t>30/10/2022</w:t>
+            </w:r>
+          </w:p>
+        </w:tc>
+        <w:tc>
+          <w:tcPr>
+            <w:tcW w:w="1152" w:type="dxa"/>
+          </w:tcPr>
+          <w:p>
+            <w:pPr>
+              <w:pStyle w:val="Tabletext"/>
+            </w:pPr>
+            <w:r>
+              <w:t>2.2</w:t>
+            </w:r>
+          </w:p>
+        </w:tc>
+        <w:tc>
+          <w:tcPr>
+            <w:tcW w:w="3744" w:type="dxa"/>
+          </w:tcPr>
+          <w:p>
+            <w:pPr>
+              <w:pStyle w:val="Tabletext"/>
+            </w:pPr>
+            <w:r>
+              <w:t>Updated table of contents.</w:t>
+            </w:r>
+          </w:p>
+        </w:tc>
+        <w:tc>
+          <w:tcPr>
+            <w:tcW w:w="2304" w:type="dxa"/>
+          </w:tcPr>
+          <w:p>
+            <w:pPr>
+              <w:pStyle w:val="Tabletext"/>
+            </w:pPr>
+            <w:r>
+              <w:t>Adair Torres</w:t>
             </w:r>
           </w:p>
         </w:tc>
@@ -474,8 +472,10 @@
           <w:tab w:val="left" w:pos="432"/>
         </w:tabs>
         <w:rPr>
-          <w:sz w:val="24"/>
-          <w:szCs w:val="24"/>
+          <w:rFonts w:asciiTheme="minorHAnsi" w:eastAsiaTheme="minorEastAsia" w:hAnsiTheme="minorHAnsi" w:cstheme="minorBidi"/>
+          <w:noProof/>
+          <w:sz w:val="22"/>
+          <w:szCs w:val="22"/>
         </w:rPr>
       </w:pPr>
       <w:r>
@@ -498,33 +498,52 @@
       </w:r>
       <w:r>
         <w:rPr>
-          <w:szCs w:val="24"/>
+          <w:noProof/>
         </w:rPr>
         <w:t>1.</w:t>
       </w:r>
       <w:r>
         <w:rPr>
-          <w:sz w:val="24"/>
-          <w:szCs w:val="24"/>
-        </w:rPr>
-        <w:tab/>
-      </w:r>
-      <w:r>
-        <w:rPr>
-          <w:szCs w:val="24"/>
+          <w:rFonts w:asciiTheme="minorHAnsi" w:eastAsiaTheme="minorEastAsia" w:hAnsiTheme="minorHAnsi" w:cstheme="minorBidi"/>
+          <w:noProof/>
+          <w:sz w:val="22"/>
+          <w:szCs w:val="22"/>
+        </w:rPr>
+        <w:tab/>
+      </w:r>
+      <w:r>
+        <w:rPr>
+          <w:noProof/>
         </w:rPr>
         <w:t>Introduction</w:t>
       </w:r>
       <w:r>
-        <w:tab/>
-      </w:r>
-      <w:r>
+        <w:rPr>
+          <w:noProof/>
+        </w:rPr>
+        <w:tab/>
+      </w:r>
+      <w:r>
+        <w:rPr>
+          <w:noProof/>
+        </w:rPr>
         <w:fldChar w:fldCharType="begin"/>
       </w:r>
       <w:r>
-        <w:instrText xml:space="preserve"> PAGEREF _Toc505602170 \h </w:instrText>
-      </w:r>
-      <w:r>
+        <w:rPr>
+          <w:noProof/>
+        </w:rPr>
+        <w:instrText xml:space="preserve"> PAGEREF _Toc118060771 \h </w:instrText>
+      </w:r>
+      <w:r>
+        <w:rPr>
+          <w:noProof/>
+        </w:rPr>
+      </w:r>
+      <w:r>
+        <w:rPr>
+          <w:noProof/>
+        </w:rPr>
         <w:fldChar w:fldCharType="separate"/>
       </w:r>
       <w:r>
@@ -534,6 +553,9 @@
         <w:t>4</w:t>
       </w:r>
       <w:r>
+        <w:rPr>
+          <w:noProof/>
+        </w:rPr>
         <w:fldChar w:fldCharType="end"/>
       </w:r>
     </w:p>
@@ -544,33 +566,60 @@
           <w:tab w:val="left" w:pos="990"/>
         </w:tabs>
         <w:rPr>
-          <w:sz w:val="24"/>
-          <w:szCs w:val="24"/>
-        </w:rPr>
-      </w:pPr>
-      <w:r>
+          <w:rFonts w:asciiTheme="minorHAnsi" w:eastAsiaTheme="minorEastAsia" w:hAnsiTheme="minorHAnsi" w:cstheme="minorBidi"/>
+          <w:noProof/>
+          <w:sz w:val="22"/>
+          <w:szCs w:val="22"/>
+        </w:rPr>
+      </w:pPr>
+      <w:r>
+        <w:rPr>
+          <w:noProof/>
+        </w:rPr>
         <w:t>1.1</w:t>
       </w:r>
       <w:r>
         <w:rPr>
-          <w:sz w:val="24"/>
-          <w:szCs w:val="24"/>
-        </w:rPr>
-        <w:tab/>
-      </w:r>
-      <w:r>
+          <w:rFonts w:asciiTheme="minorHAnsi" w:eastAsiaTheme="minorEastAsia" w:hAnsiTheme="minorHAnsi" w:cstheme="minorBidi"/>
+          <w:noProof/>
+          <w:sz w:val="22"/>
+          <w:szCs w:val="22"/>
+        </w:rPr>
+        <w:tab/>
+      </w:r>
+      <w:r>
+        <w:rPr>
+          <w:noProof/>
+        </w:rPr>
         <w:t>Purpose</w:t>
       </w:r>
       <w:r>
-        <w:tab/>
-      </w:r>
-      <w:r>
+        <w:rPr>
+          <w:noProof/>
+        </w:rPr>
+        <w:tab/>
+      </w:r>
+      <w:r>
+        <w:rPr>
+          <w:noProof/>
+        </w:rPr>
         <w:fldChar w:fldCharType="begin"/>
       </w:r>
       <w:r>
-        <w:instrText xml:space="preserve"> PAGEREF _Toc505602171 \h </w:instrText>
-      </w:r>
-      <w:r>
+        <w:rPr>
+          <w:noProof/>
+        </w:rPr>
+        <w:instrText xml:space="preserve"> PAGEREF _Toc118060772 \h </w:instrText>
+      </w:r>
+      <w:r>
+        <w:rPr>
+          <w:noProof/>
+        </w:rPr>
+      </w:r>
+      <w:r>
+        <w:rPr>
+          <w:noProof/>
+        </w:rPr>
         <w:fldChar w:fldCharType="separate"/>
       </w:r>
       <w:r>
@@ -580,6 +629,9 @@
         <w:t>4</w:t>
       </w:r>
       <w:r>
+        <w:rPr>
+          <w:noProof/>
+        </w:rPr>
         <w:fldChar w:fldCharType="end"/>
       </w:r>
     </w:p>
@@ -590,33 +642,60 @@
           <w:tab w:val="left" w:pos="990"/>
         </w:tabs>
         <w:rPr>
-          <w:sz w:val="24"/>
-          <w:szCs w:val="24"/>
-        </w:rPr>
-      </w:pPr>
-      <w:r>
+          <w:rFonts w:asciiTheme="minorHAnsi" w:eastAsiaTheme="minorEastAsia" w:hAnsiTheme="minorHAnsi" w:cstheme="minorBidi"/>
+          <w:noProof/>
+          <w:sz w:val="22"/>
+          <w:szCs w:val="22"/>
+        </w:rPr>
+      </w:pPr>
+      <w:r>
+        <w:rPr>
+          <w:noProof/>
+        </w:rPr>
         <w:t>1.2</w:t>
       </w:r>
       <w:r>
         <w:rPr>
-          <w:sz w:val="24"/>
-          <w:szCs w:val="24"/>
-        </w:rPr>
-        <w:tab/>
-      </w:r>
-      <w:r>
+          <w:rFonts w:asciiTheme="minorHAnsi" w:eastAsiaTheme="minorEastAsia" w:hAnsiTheme="minorHAnsi" w:cstheme="minorBidi"/>
+          <w:noProof/>
+          <w:sz w:val="22"/>
+          <w:szCs w:val="22"/>
+        </w:rPr>
+        <w:tab/>
+      </w:r>
+      <w:r>
+        <w:rPr>
+          <w:noProof/>
+        </w:rPr>
         <w:t>Scope</w:t>
       </w:r>
       <w:r>
-        <w:tab/>
-      </w:r>
-      <w:r>
+        <w:rPr>
+          <w:noProof/>
+        </w:rPr>
+        <w:tab/>
+      </w:r>
+      <w:r>
+        <w:rPr>
+          <w:noProof/>
+        </w:rPr>
         <w:fldChar w:fldCharType="begin"/>
       </w:r>
       <w:r>
-        <w:instrText xml:space="preserve"> PAGEREF _Toc505602172 \h </w:instrText>
-      </w:r>
-      <w:r>
+        <w:rPr>
+          <w:noProof/>
+        </w:rPr>
+        <w:instrText xml:space="preserve"> PAGEREF _Toc118060773 \h </w:instrText>
+      </w:r>
+      <w:r>
+        <w:rPr>
+          <w:noProof/>
+        </w:rPr>
+      </w:r>
+      <w:r>
+        <w:rPr>
+          <w:noProof/>
+        </w:rPr>
         <w:fldChar w:fldCharType="separate"/>
       </w:r>
       <w:r>
@@ -626,6 +705,9 @@
         <w:t>4</w:t>
       </w:r>
       <w:r>
+        <w:rPr>
+          <w:noProof/>
+        </w:rPr>
         <w:fldChar w:fldCharType="end"/>
       </w:r>
     </w:p>
@@ -636,33 +718,60 @@
           <w:tab w:val="left" w:pos="990"/>
         </w:tabs>
         <w:rPr>
-          <w:sz w:val="24"/>
-          <w:szCs w:val="24"/>
-        </w:rPr>
-      </w:pPr>
-      <w:r>
+          <w:rFonts w:asciiTheme="minorHAnsi" w:eastAsiaTheme="minorEastAsia" w:hAnsiTheme="minorHAnsi" w:cstheme="minorBidi"/>
+          <w:noProof/>
+          <w:sz w:val="22"/>
+          <w:szCs w:val="22"/>
+        </w:rPr>
+      </w:pPr>
+      <w:r>
+        <w:rPr>
+          <w:noProof/>
+        </w:rPr>
         <w:t>1.3</w:t>
       </w:r>
       <w:r>
         <w:rPr>
-          <w:sz w:val="24"/>
-          <w:szCs w:val="24"/>
-        </w:rPr>
-        <w:tab/>
-      </w:r>
-      <w:r>
+          <w:rFonts w:asciiTheme="minorHAnsi" w:eastAsiaTheme="minorEastAsia" w:hAnsiTheme="minorHAnsi" w:cstheme="minorBidi"/>
+          <w:noProof/>
+          <w:sz w:val="22"/>
+          <w:szCs w:val="22"/>
+        </w:rPr>
+        <w:tab/>
+      </w:r>
+      <w:r>
+        <w:rPr>
+          <w:noProof/>
+        </w:rPr>
         <w:t>References</w:t>
       </w:r>
       <w:r>
-        <w:tab/>
-      </w:r>
-      <w:r>
+        <w:rPr>
+          <w:noProof/>
+        </w:rPr>
+        <w:tab/>
+      </w:r>
+      <w:r>
+        <w:rPr>
+          <w:noProof/>
+        </w:rPr>
         <w:fldChar w:fldCharType="begin"/>
       </w:r>
       <w:r>
-        <w:instrText xml:space="preserve"> PAGEREF _Toc505602173 \h </w:instrText>
-      </w:r>
-      <w:r>
+        <w:rPr>
+          <w:noProof/>
+        </w:rPr>
+        <w:instrText xml:space="preserve"> PAGEREF _Toc118060774 \h </w:instrText>
+      </w:r>
+      <w:r>
+        <w:rPr>
+          <w:noProof/>
+        </w:rPr>
+      </w:r>
+      <w:r>
+        <w:rPr>
+          <w:noProof/>
+        </w:rPr>
         <w:fldChar w:fldCharType="separate"/>
       </w:r>
       <w:r>
@@ -672,6 +781,9 @@
         <w:t>4</w:t>
       </w:r>
       <w:r>
+        <w:rPr>
+          <w:noProof/>
+        </w:rPr>
         <w:fldChar w:fldCharType="end"/>
       </w:r>
     </w:p>
@@ -682,33 +794,60 @@
           <w:tab w:val="left" w:pos="990"/>
         </w:tabs>
         <w:rPr>
-          <w:sz w:val="24"/>
-          <w:szCs w:val="24"/>
-        </w:rPr>
-      </w:pPr>
-      <w:r>
+          <w:rFonts w:asciiTheme="minorHAnsi" w:eastAsiaTheme="minorEastAsia" w:hAnsiTheme="minorHAnsi" w:cstheme="minorBidi"/>
+          <w:noProof/>
+          <w:sz w:val="22"/>
+          <w:szCs w:val="22"/>
+        </w:rPr>
+      </w:pPr>
+      <w:r>
+        <w:rPr>
+          <w:noProof/>
+        </w:rPr>
         <w:t>1.4</w:t>
       </w:r>
       <w:r>
         <w:rPr>
-          <w:sz w:val="24"/>
-          <w:szCs w:val="24"/>
-        </w:rPr>
-        <w:tab/>
-      </w:r>
-      <w:r>
+          <w:rFonts w:asciiTheme="minorHAnsi" w:eastAsiaTheme="minorEastAsia" w:hAnsiTheme="minorHAnsi" w:cstheme="minorBidi"/>
+          <w:noProof/>
+          <w:sz w:val="22"/>
+          <w:szCs w:val="22"/>
+        </w:rPr>
+        <w:tab/>
+      </w:r>
+      <w:r>
+        <w:rPr>
+          <w:noProof/>
+        </w:rPr>
         <w:t>Overview</w:t>
       </w:r>
       <w:r>
-        <w:tab/>
-      </w:r>
-      <w:r>
+        <w:rPr>
+          <w:noProof/>
+        </w:rPr>
+        <w:tab/>
+      </w:r>
+      <w:r>
+        <w:rPr>
+          <w:noProof/>
+        </w:rPr>
         <w:fldChar w:fldCharType="begin"/>
       </w:r>
       <w:r>
-        <w:instrText xml:space="preserve"> PAGEREF _Toc505602174 \h </w:instrText>
-      </w:r>
-      <w:r>
+        <w:rPr>
+          <w:noProof/>
+        </w:rPr>
+        <w:instrText xml:space="preserve"> PAGEREF _Toc118060775 \h </w:instrText>
+      </w:r>
+      <w:r>
+        <w:rPr>
+          <w:noProof/>
+        </w:rPr>
+      </w:r>
+      <w:r>
+        <w:rPr>
+          <w:noProof/>
+        </w:rPr>
         <w:fldChar w:fldCharType="separate"/>
       </w:r>
       <w:r>
@@ -718,6 +857,9 @@
         <w:t>4</w:t>
       </w:r>
       <w:r>
+        <w:rPr>
+          <w:noProof/>
+        </w:rPr>
         <w:fldChar w:fldCharType="end"/>
       </w:r>
     </w:p>
@@ -728,48 +870,72 @@
           <w:tab w:val="left" w:pos="432"/>
         </w:tabs>
         <w:rPr>
-          <w:sz w:val="24"/>
-          <w:szCs w:val="24"/>
-        </w:rPr>
-      </w:pPr>
-      <w:r>
-        <w:rPr>
-          <w:szCs w:val="24"/>
+          <w:rFonts w:asciiTheme="minorHAnsi" w:eastAsiaTheme="minorEastAsia" w:hAnsiTheme="minorHAnsi" w:cstheme="minorBidi"/>
+          <w:noProof/>
+          <w:sz w:val="22"/>
+          <w:szCs w:val="22"/>
+        </w:rPr>
+      </w:pPr>
+      <w:r>
+        <w:rPr>
+          <w:noProof/>
         </w:rPr>
         <w:t>2.</w:t>
       </w:r>
       <w:r>
         <w:rPr>
-          <w:sz w:val="24"/>
-          <w:szCs w:val="24"/>
-        </w:rPr>
-        <w:tab/>
-      </w:r>
-      <w:r>
-        <w:rPr>
-          <w:szCs w:val="24"/>
+          <w:rFonts w:asciiTheme="minorHAnsi" w:eastAsiaTheme="minorEastAsia" w:hAnsiTheme="minorHAnsi" w:cstheme="minorBidi"/>
+          <w:noProof/>
+          <w:sz w:val="22"/>
+          <w:szCs w:val="22"/>
+        </w:rPr>
+        <w:tab/>
+      </w:r>
+      <w:r>
+        <w:rPr>
+          <w:noProof/>
         </w:rPr>
         <w:t>Definitions</w:t>
       </w:r>
       <w:r>
-        <w:tab/>
-      </w:r>
-      <w:r>
+        <w:rPr>
+          <w:noProof/>
+        </w:rPr>
+        <w:tab/>
+      </w:r>
+      <w:r>
+        <w:rPr>
+          <w:noProof/>
+        </w:rPr>
         <w:fldChar w:fldCharType="begin"/>
       </w:r>
       <w:r>
-        <w:instrText xml:space="preserve"> PAGEREF _Toc505602175 \h </w:instrText>
-      </w:r>
-      <w:r>
+        <w:rPr>
+          <w:noProof/>
+        </w:rPr>
+        <w:instrText xml:space="preserve"> PAGEREF _Toc118060776 \h </w:instrText>
+      </w:r>
+      <w:r>
+        <w:rPr>
+          <w:noProof/>
+        </w:rPr>
+      </w:r>
+      <w:r>
+        <w:rPr>
+          <w:noProof/>
+        </w:rPr>
         <w:fldChar w:fldCharType="separate"/>
       </w:r>
       <w:r>
         <w:rPr>
           <w:noProof/>
         </w:rPr>
-        <w:t>4</w:t>
-      </w:r>
-      <w:r>
+        <w:t>5</w:t>
+      </w:r>
+      <w:r>
+        <w:rPr>
+          <w:noProof/>
+        </w:rPr>
         <w:fldChar w:fldCharType="end"/>
       </w:r>
     </w:p>
@@ -780,40 +946,238 @@
           <w:tab w:val="left" w:pos="990"/>
         </w:tabs>
         <w:rPr>
-          <w:sz w:val="24"/>
-          <w:szCs w:val="24"/>
-        </w:rPr>
-      </w:pPr>
-      <w:r>
+          <w:rFonts w:asciiTheme="minorHAnsi" w:eastAsiaTheme="minorEastAsia" w:hAnsiTheme="minorHAnsi" w:cstheme="minorBidi"/>
+          <w:noProof/>
+          <w:sz w:val="22"/>
+          <w:szCs w:val="22"/>
+        </w:rPr>
+      </w:pPr>
+      <w:r>
+        <w:rPr>
+          <w:noProof/>
+        </w:rPr>
         <w:t>2.1</w:t>
       </w:r>
       <w:r>
         <w:rPr>
-          <w:sz w:val="24"/>
-          <w:szCs w:val="24"/>
-        </w:rPr>
-        <w:tab/>
-      </w:r>
-      <w:r>
-        <w:t>&lt;aTerm&gt;</w:t>
-      </w:r>
-      <w:r>
-        <w:tab/>
-      </w:r>
-      <w:r>
+          <w:rFonts w:asciiTheme="minorHAnsi" w:eastAsiaTheme="minorEastAsia" w:hAnsiTheme="minorHAnsi" w:cstheme="minorBidi"/>
+          <w:noProof/>
+          <w:sz w:val="22"/>
+          <w:szCs w:val="22"/>
+        </w:rPr>
+        <w:tab/>
+      </w:r>
+      <w:r>
+        <w:rPr>
+          <w:noProof/>
+        </w:rPr>
+        <w:t>ChessEDU General Terminology</w:t>
+      </w:r>
+      <w:r>
+        <w:rPr>
+          <w:noProof/>
+        </w:rPr>
+        <w:tab/>
+      </w:r>
+      <w:r>
+        <w:rPr>
+          <w:noProof/>
+        </w:rPr>
         <w:fldChar w:fldCharType="begin"/>
       </w:r>
       <w:r>
-        <w:instrText xml:space="preserve"> PAGEREF _Toc505602176 \h </w:instrText>
-      </w:r>
-      <w:r>
+        <w:rPr>
+          <w:noProof/>
+        </w:rPr>
+        <w:instrText xml:space="preserve"> PAGEREF _Toc118060777 \h </w:instrText>
+      </w:r>
+      <w:r>
+        <w:rPr>
+          <w:noProof/>
+        </w:rPr>
+      </w:r>
+      <w:r>
+        <w:rPr>
+          <w:noProof/>
+        </w:rPr>
         <w:fldChar w:fldCharType="separate"/>
       </w:r>
       <w:r>
         <w:rPr>
           <w:noProof/>
         </w:rPr>
-        <w:t>4</w:t>
+        <w:t>5</w:t>
+      </w:r>
+      <w:r>
+        <w:rPr>
+          <w:noProof/>
+        </w:rPr>
+        <w:fldChar w:fldCharType="end"/>
+      </w:r>
+    </w:p>
+    <w:p>
+      <w:pPr>
+        <w:pStyle w:val="TOC3"/>
+        <w:rPr>
+          <w:rFonts w:asciiTheme="minorHAnsi" w:eastAsiaTheme="minorEastAsia" w:hAnsiTheme="minorHAnsi" w:cstheme="minorBidi"/>
+          <w:sz w:val="22"/>
+          <w:szCs w:val="22"/>
+        </w:rPr>
+      </w:pPr>
+      <w:r>
+        <w:t>2.1.1</w:t>
+      </w:r>
+      <w:r>
+        <w:rPr>
+          <w:rFonts w:asciiTheme="minorHAnsi" w:eastAsiaTheme="minorEastAsia" w:hAnsiTheme="minorHAnsi" w:cstheme="minorBidi"/>
+          <w:sz w:val="22"/>
+          <w:szCs w:val="22"/>
+        </w:rPr>
+        <w:tab/>
+      </w:r>
+      <w:r>
+        <w:t>Lesson</w:t>
+      </w:r>
+      <w:r>
+        <w:tab/>
+      </w:r>
+      <w:r>
+        <w:fldChar w:fldCharType="begin"/>
+      </w:r>
+      <w:r>
+        <w:instrText xml:space="preserve"> PAGEREF _Toc118060778 \h </w:instrText>
+      </w:r>
+      <w:r>
+        <w:fldChar w:fldCharType="separate"/>
+      </w:r>
+      <w:r>
+        <w:t>5</w:t>
+      </w:r>
+      <w:r>
+        <w:fldChar w:fldCharType="end"/>
+      </w:r>
+    </w:p>
+    <w:p>
+      <w:pPr>
+        <w:pStyle w:val="TOC3"/>
+        <w:rPr>
+          <w:rFonts w:asciiTheme="minorHAnsi" w:eastAsiaTheme="minorEastAsia" w:hAnsiTheme="minorHAnsi" w:cstheme="minorBidi"/>
+          <w:sz w:val="22"/>
+          <w:szCs w:val="22"/>
+        </w:rPr>
+      </w:pPr>
+      <w:r>
+        <w:t>2.1.2</w:t>
+      </w:r>
+      <w:r>
+        <w:rPr>
+          <w:rFonts w:asciiTheme="minorHAnsi" w:eastAsiaTheme="minorEastAsia" w:hAnsiTheme="minorHAnsi" w:cstheme="minorBidi"/>
+          <w:sz w:val="22"/>
+          <w:szCs w:val="22"/>
+        </w:rPr>
+        <w:tab/>
+      </w:r>
+      <w:r>
+        <w:t>Module</w:t>
+      </w:r>
+      <w:r>
+        <w:tab/>
+      </w:r>
+      <w:r>
+        <w:fldChar w:fldCharType="begin"/>
+      </w:r>
+      <w:r>
+        <w:instrText xml:space="preserve"> PAGEREF _Toc118060779 \h </w:instrText>
+      </w:r>
+      <w:r>
+        <w:fldChar w:fldCharType="separate"/>
+      </w:r>
+      <w:r>
+        <w:t>5</w:t>
+      </w:r>
+      <w:r>
+        <w:fldChar w:fldCharType="end"/>
+      </w:r>
+    </w:p>
+    <w:p>
+      <w:pPr>
+        <w:pStyle w:val="TOC3"/>
+        <w:rPr>
+          <w:rFonts w:asciiTheme="minorHAnsi" w:eastAsiaTheme="minorEastAsia" w:hAnsiTheme="minorHAnsi" w:cstheme="minorBidi"/>
+          <w:sz w:val="22"/>
+          <w:szCs w:val="22"/>
+        </w:rPr>
+      </w:pPr>
+      <w:r>
+        <w:t>2.1.3</w:t>
+      </w:r>
+      <w:r>
+        <w:rPr>
+          <w:rFonts w:asciiTheme="minorHAnsi" w:eastAsiaTheme="minorEastAsia" w:hAnsiTheme="minorHAnsi" w:cstheme="minorBidi"/>
+          <w:sz w:val="22"/>
+          <w:szCs w:val="22"/>
+        </w:rPr>
+        <w:tab/>
+      </w:r>
+      <w:r>
+        <w:t>Registered User</w:t>
+      </w:r>
+      <w:r>
+        <w:tab/>
+      </w:r>
+      <w:r>
+        <w:fldChar w:fldCharType="begin"/>
+      </w:r>
+      <w:r>
+        <w:instrText xml:space="preserve"> PAGEREF _Toc118060780 \h </w:instrText>
+      </w:r>
+      <w:r>
+        <w:fldChar w:fldCharType="separate"/>
+      </w:r>
+      <w:r>
+        <w:t>5</w:t>
+      </w:r>
+      <w:r>
+        <w:fldChar w:fldCharType="end"/>
+      </w:r>
+    </w:p>
+    <w:p>
+      <w:pPr>
+        <w:pStyle w:val="TOC3"/>
+        <w:rPr>
+          <w:rFonts w:asciiTheme="minorHAnsi" w:eastAsiaTheme="minorEastAsia" w:hAnsiTheme="minorHAnsi" w:cstheme="minorBidi"/>
+          <w:sz w:val="22"/>
+          <w:szCs w:val="22"/>
+        </w:rPr>
+      </w:pPr>
+      <w:r>
+        <w:t>2.1.4</w:t>
+      </w:r>
+      <w:r>
+        <w:rPr>
+          <w:rFonts w:asciiTheme="minorHAnsi" w:eastAsiaTheme="minorEastAsia" w:hAnsiTheme="minorHAnsi" w:cstheme="minorBidi"/>
+          <w:sz w:val="22"/>
+          <w:szCs w:val="22"/>
+        </w:rPr>
+        <w:tab/>
+      </w:r>
+      <w:r>
+        <w:t>Unregistered User</w:t>
+      </w:r>
+      <w:r>
+        <w:tab/>
+      </w:r>
+      <w:r>
+        <w:fldChar w:fldCharType="begin"/>
+      </w:r>
+      <w:r>
+        <w:instrText xml:space="preserve"> PAGEREF _Toc118060781 \h </w:instrText>
+      </w:r>
+      <w:r>
+        <w:fldChar w:fldCharType="separate"/>
+      </w:r>
+      <w:r>
+        <w:t>5</w:t>
       </w:r>
       <w:r>
         <w:fldChar w:fldCharType="end"/>
@@ -826,68 +1190,97 @@
           <w:tab w:val="left" w:pos="990"/>
         </w:tabs>
         <w:rPr>
-          <w:sz w:val="24"/>
-          <w:szCs w:val="24"/>
-        </w:rPr>
-      </w:pPr>
-      <w:r>
+          <w:rFonts w:asciiTheme="minorHAnsi" w:eastAsiaTheme="minorEastAsia" w:hAnsiTheme="minorHAnsi" w:cstheme="minorBidi"/>
+          <w:noProof/>
+          <w:sz w:val="22"/>
+          <w:szCs w:val="22"/>
+        </w:rPr>
+      </w:pPr>
+      <w:r>
+        <w:rPr>
+          <w:noProof/>
+        </w:rPr>
         <w:t>2.2</w:t>
       </w:r>
       <w:r>
         <w:rPr>
-          <w:sz w:val="24"/>
-          <w:szCs w:val="24"/>
-        </w:rPr>
-        <w:tab/>
-      </w:r>
-      <w:r>
-        <w:t>&lt;anotherTerm&gt;</w:t>
-      </w:r>
-      <w:r>
-        <w:tab/>
-      </w:r>
-      <w:r>
+          <w:rFonts w:asciiTheme="minorHAnsi" w:eastAsiaTheme="minorEastAsia" w:hAnsiTheme="minorHAnsi" w:cstheme="minorBidi"/>
+          <w:noProof/>
+          <w:sz w:val="22"/>
+          <w:szCs w:val="22"/>
+        </w:rPr>
+        <w:tab/>
+      </w:r>
+      <w:r>
+        <w:rPr>
+          <w:noProof/>
+        </w:rPr>
+        <w:t>Chess-Related Terminology</w:t>
+      </w:r>
+      <w:r>
+        <w:rPr>
+          <w:noProof/>
+        </w:rPr>
+        <w:tab/>
+      </w:r>
+      <w:r>
+        <w:rPr>
+          <w:noProof/>
+        </w:rPr>
         <w:fldChar w:fldCharType="begin"/>
       </w:r>
       <w:r>
-        <w:instrText xml:space="preserve"> PAGEREF _Toc505602177 \h </w:instrText>
-      </w:r>
-      <w:r>
+        <w:rPr>
+          <w:noProof/>
+        </w:rPr>
+        <w:instrText xml:space="preserve"> PAGEREF _Toc118060782 \h </w:instrText>
+      </w:r>
+      <w:r>
+        <w:rPr>
+          <w:noProof/>
+        </w:rPr>
+      </w:r>
+      <w:r>
+        <w:rPr>
+          <w:noProof/>
+        </w:rPr>
         <w:fldChar w:fldCharType="separate"/>
       </w:r>
       <w:r>
         <w:rPr>
           <w:noProof/>
         </w:rPr>
-        <w:t>4</w:t>
-      </w:r>
-      <w:r>
+        <w:t>5</w:t>
+      </w:r>
+      <w:r>
+        <w:rPr>
+          <w:noProof/>
+        </w:rPr>
         <w:fldChar w:fldCharType="end"/>
       </w:r>
     </w:p>
     <w:p>
       <w:pPr>
-        <w:pStyle w:val="TOC2"/>
-        <w:tabs>
-          <w:tab w:val="left" w:pos="990"/>
-        </w:tabs>
-        <w:rPr>
-          <w:sz w:val="24"/>
-          <w:szCs w:val="24"/>
-        </w:rPr>
-      </w:pPr>
-      <w:r>
-        <w:t>2.3</w:t>
-      </w:r>
-      <w:r>
-        <w:rPr>
-          <w:sz w:val="24"/>
-          <w:szCs w:val="24"/>
-        </w:rPr>
-        <w:tab/>
-      </w:r>
-      <w:r>
-        <w:t>&lt;aGroupofTerms&gt;</w:t>
+        <w:pStyle w:val="TOC3"/>
+        <w:rPr>
+          <w:rFonts w:asciiTheme="minorHAnsi" w:eastAsiaTheme="minorEastAsia" w:hAnsiTheme="minorHAnsi" w:cstheme="minorBidi"/>
+          <w:sz w:val="22"/>
+          <w:szCs w:val="22"/>
+        </w:rPr>
+      </w:pPr>
+      <w:r>
+        <w:t>2.2.1</w:t>
+      </w:r>
+      <w:r>
+        <w:rPr>
+          <w:rFonts w:asciiTheme="minorHAnsi" w:eastAsiaTheme="minorEastAsia" w:hAnsiTheme="minorHAnsi" w:cstheme="minorBidi"/>
+          <w:sz w:val="22"/>
+          <w:szCs w:val="22"/>
+        </w:rPr>
+        <w:tab/>
+      </w:r>
+      <w:r>
+        <w:t>Activate / Activated</w:t>
       </w:r>
       <w:r>
         <w:tab/>
@@ -896,16 +1289,13 @@
         <w:fldChar w:fldCharType="begin"/>
       </w:r>
       <w:r>
-        <w:instrText xml:space="preserve"> PAGEREF _Toc505602178 \h </w:instrText>
+        <w:instrText xml:space="preserve"> PAGEREF _Toc118060783 \h </w:instrText>
       </w:r>
       <w:r>
         <w:fldChar w:fldCharType="separate"/>
       </w:r>
       <w:r>
-        <w:rPr>
-          <w:noProof/>
-        </w:rPr>
-        <w:t>4</w:t>
+        <w:t>5</w:t>
       </w:r>
       <w:r>
         <w:fldChar w:fldCharType="end"/>
@@ -914,164 +1304,109 @@
     <w:p>
       <w:pPr>
         <w:pStyle w:val="TOC3"/>
-        <w:tabs>
-          <w:tab w:val="left" w:pos="1630"/>
-        </w:tabs>
-        <w:rPr>
-          <w:noProof w:val="0"/>
-          <w:sz w:val="24"/>
-        </w:rPr>
-      </w:pPr>
-      <w:r>
-        <w:rPr>
-          <w:noProof w:val="0"/>
-        </w:rPr>
-        <w:t>2.3.1</w:t>
-      </w:r>
-      <w:r>
-        <w:rPr>
-          <w:noProof w:val="0"/>
-          <w:sz w:val="24"/>
-        </w:rPr>
-        <w:tab/>
-      </w:r>
-      <w:r>
-        <w:rPr>
-          <w:noProof w:val="0"/>
-        </w:rPr>
-        <w:t>&lt;aGroupTerm&gt;</w:t>
-      </w:r>
-      <w:r>
-        <w:rPr>
-          <w:noProof w:val="0"/>
-        </w:rPr>
-        <w:tab/>
-      </w:r>
-      <w:r>
-        <w:rPr>
-          <w:noProof w:val="0"/>
-        </w:rPr>
+        <w:rPr>
+          <w:rFonts w:asciiTheme="minorHAnsi" w:eastAsiaTheme="minorEastAsia" w:hAnsiTheme="minorHAnsi" w:cstheme="minorBidi"/>
+          <w:sz w:val="22"/>
+          <w:szCs w:val="22"/>
+        </w:rPr>
+      </w:pPr>
+      <w:r>
+        <w:t>2.2.2</w:t>
+      </w:r>
+      <w:r>
+        <w:rPr>
+          <w:rFonts w:asciiTheme="minorHAnsi" w:eastAsiaTheme="minorEastAsia" w:hAnsiTheme="minorHAnsi" w:cstheme="minorBidi"/>
+          <w:sz w:val="22"/>
+          <w:szCs w:val="22"/>
+        </w:rPr>
+        <w:tab/>
+      </w:r>
+      <w:r>
+        <w:t>Attacked / Threatened / Under Attack</w:t>
+      </w:r>
+      <w:r>
+        <w:tab/>
+      </w:r>
+      <w:r>
         <w:fldChar w:fldCharType="begin"/>
       </w:r>
       <w:r>
-        <w:rPr>
-          <w:noProof w:val="0"/>
-        </w:rPr>
-        <w:instrText xml:space="preserve"> PAGEREF _Toc505602179 \h </w:instrText>
-      </w:r>
-      <w:r>
-        <w:rPr>
-          <w:noProof w:val="0"/>
-        </w:rPr>
-      </w:r>
-      <w:r>
-        <w:rPr>
-          <w:noProof w:val="0"/>
-        </w:rPr>
+        <w:instrText xml:space="preserve"> PAGEREF _Toc118060784 \h </w:instrText>
+      </w:r>
+      <w:r>
         <w:fldChar w:fldCharType="separate"/>
       </w:r>
       <w:r>
         <w:t>5</w:t>
       </w:r>
       <w:r>
-        <w:rPr>
-          <w:noProof w:val="0"/>
-        </w:rPr>
         <w:fldChar w:fldCharType="end"/>
       </w:r>
     </w:p>
     <w:p>
       <w:pPr>
         <w:pStyle w:val="TOC3"/>
-        <w:tabs>
-          <w:tab w:val="left" w:pos="1630"/>
-        </w:tabs>
-        <w:rPr>
-          <w:noProof w:val="0"/>
-          <w:sz w:val="24"/>
-        </w:rPr>
-      </w:pPr>
-      <w:r>
-        <w:rPr>
-          <w:noProof w:val="0"/>
-        </w:rPr>
-        <w:t>2.3.2</w:t>
-      </w:r>
-      <w:r>
-        <w:rPr>
-          <w:noProof w:val="0"/>
-          <w:sz w:val="24"/>
-        </w:rPr>
-        <w:tab/>
-      </w:r>
-      <w:r>
-        <w:rPr>
-          <w:noProof w:val="0"/>
-        </w:rPr>
-        <w:t>&lt;anotherGroupTerm&gt;</w:t>
-      </w:r>
-      <w:r>
-        <w:rPr>
-          <w:noProof w:val="0"/>
-        </w:rPr>
-        <w:tab/>
-      </w:r>
-      <w:r>
-        <w:rPr>
-          <w:noProof w:val="0"/>
-        </w:rPr>
+        <w:rPr>
+          <w:rFonts w:asciiTheme="minorHAnsi" w:eastAsiaTheme="minorEastAsia" w:hAnsiTheme="minorHAnsi" w:cstheme="minorBidi"/>
+          <w:sz w:val="22"/>
+          <w:szCs w:val="22"/>
+        </w:rPr>
+      </w:pPr>
+      <w:r>
+        <w:t>2.2.3</w:t>
+      </w:r>
+      <w:r>
+        <w:rPr>
+          <w:rFonts w:asciiTheme="minorHAnsi" w:eastAsiaTheme="minorEastAsia" w:hAnsiTheme="minorHAnsi" w:cstheme="minorBidi"/>
+          <w:sz w:val="22"/>
+          <w:szCs w:val="22"/>
+        </w:rPr>
+        <w:tab/>
+      </w:r>
+      <w:r>
+        <w:t>Castling</w:t>
+      </w:r>
+      <w:r>
+        <w:tab/>
+      </w:r>
+      <w:r>
         <w:fldChar w:fldCharType="begin"/>
       </w:r>
       <w:r>
-        <w:rPr>
-          <w:noProof w:val="0"/>
-        </w:rPr>
-        <w:instrText xml:space="preserve"> PAGEREF _Toc505602180 \h </w:instrText>
-      </w:r>
-      <w:r>
-        <w:rPr>
-          <w:noProof w:val="0"/>
-        </w:rPr>
-      </w:r>
-      <w:r>
-        <w:rPr>
-          <w:noProof w:val="0"/>
-        </w:rPr>
+        <w:instrText xml:space="preserve"> PAGEREF _Toc118060785 \h </w:instrText>
+      </w:r>
+      <w:r>
         <w:fldChar w:fldCharType="separate"/>
       </w:r>
       <w:r>
         <w:t>5</w:t>
       </w:r>
       <w:r>
-        <w:rPr>
-          <w:noProof w:val="0"/>
-        </w:rPr>
         <w:fldChar w:fldCharType="end"/>
       </w:r>
     </w:p>
     <w:p>
       <w:pPr>
-        <w:pStyle w:val="TOC2"/>
-        <w:tabs>
-          <w:tab w:val="left" w:pos="990"/>
-        </w:tabs>
-        <w:rPr>
-          <w:sz w:val="24"/>
-          <w:szCs w:val="24"/>
-        </w:rPr>
-      </w:pPr>
-      <w:r>
-        <w:t>2.4</w:t>
-      </w:r>
-      <w:r>
-        <w:rPr>
-          <w:sz w:val="24"/>
-          <w:szCs w:val="24"/>
-        </w:rPr>
-        <w:tab/>
-      </w:r>
-      <w:r>
-        <w:t>&lt;aSecondGroupofTerms&gt;</w:t>
+        <w:pStyle w:val="TOC3"/>
+        <w:rPr>
+          <w:rFonts w:asciiTheme="minorHAnsi" w:eastAsiaTheme="minorEastAsia" w:hAnsiTheme="minorHAnsi" w:cstheme="minorBidi"/>
+          <w:sz w:val="22"/>
+          <w:szCs w:val="22"/>
+        </w:rPr>
+      </w:pPr>
+      <w:r>
+        <w:t>2.2.4</w:t>
+      </w:r>
+      <w:r>
+        <w:rPr>
+          <w:rFonts w:asciiTheme="minorHAnsi" w:eastAsiaTheme="minorEastAsia" w:hAnsiTheme="minorHAnsi" w:cstheme="minorBidi"/>
+          <w:sz w:val="22"/>
+          <w:szCs w:val="22"/>
+        </w:rPr>
+        <w:tab/>
+      </w:r>
+      <w:r>
+        <w:t>Check</w:t>
       </w:r>
       <w:r>
         <w:tab/>
@@ -1080,15 +1415,12 @@
         <w:fldChar w:fldCharType="begin"/>
       </w:r>
       <w:r>
-        <w:instrText xml:space="preserve"> PAGEREF _Toc505602181 \h </w:instrText>
+        <w:instrText xml:space="preserve"> PAGEREF _Toc118060786 \h </w:instrText>
       </w:r>
       <w:r>
         <w:fldChar w:fldCharType="separate"/>
       </w:r>
       <w:r>
-        <w:rPr>
-          <w:noProof/>
-        </w:rPr>
         <w:t>5</w:t>
       </w:r>
       <w:r>
@@ -1098,170 +1430,109 @@
     <w:p>
       <w:pPr>
         <w:pStyle w:val="TOC3"/>
-        <w:tabs>
-          <w:tab w:val="left" w:pos="1630"/>
-        </w:tabs>
-        <w:rPr>
-          <w:noProof w:val="0"/>
-          <w:sz w:val="24"/>
-        </w:rPr>
-      </w:pPr>
-      <w:r>
-        <w:rPr>
-          <w:noProof w:val="0"/>
-        </w:rPr>
-        <w:t>2.4.1</w:t>
-      </w:r>
-      <w:r>
-        <w:rPr>
-          <w:noProof w:val="0"/>
-          <w:sz w:val="24"/>
-        </w:rPr>
-        <w:tab/>
-      </w:r>
-      <w:r>
-        <w:rPr>
-          <w:noProof w:val="0"/>
-        </w:rPr>
-        <w:t>&lt;yetAnotherGroupTerm&gt;</w:t>
-      </w:r>
-      <w:r>
-        <w:rPr>
-          <w:noProof w:val="0"/>
-        </w:rPr>
-        <w:tab/>
-      </w:r>
-      <w:r>
-        <w:rPr>
-          <w:noProof w:val="0"/>
-        </w:rPr>
+        <w:rPr>
+          <w:rFonts w:asciiTheme="minorHAnsi" w:eastAsiaTheme="minorEastAsia" w:hAnsiTheme="minorHAnsi" w:cstheme="minorBidi"/>
+          <w:sz w:val="22"/>
+          <w:szCs w:val="22"/>
+        </w:rPr>
+      </w:pPr>
+      <w:r>
+        <w:t>2.2.5</w:t>
+      </w:r>
+      <w:r>
+        <w:rPr>
+          <w:rFonts w:asciiTheme="minorHAnsi" w:eastAsiaTheme="minorEastAsia" w:hAnsiTheme="minorHAnsi" w:cstheme="minorBidi"/>
+          <w:sz w:val="22"/>
+          <w:szCs w:val="22"/>
+        </w:rPr>
+        <w:tab/>
+      </w:r>
+      <w:r>
+        <w:t>Checkmate</w:t>
+      </w:r>
+      <w:r>
+        <w:tab/>
+      </w:r>
+      <w:r>
         <w:fldChar w:fldCharType="begin"/>
       </w:r>
       <w:r>
-        <w:rPr>
-          <w:noProof w:val="0"/>
-        </w:rPr>
-        <w:instrText xml:space="preserve"> PAGEREF _Toc505602182 \h </w:instrText>
-      </w:r>
-      <w:r>
-        <w:rPr>
-          <w:noProof w:val="0"/>
-        </w:rPr>
-      </w:r>
-      <w:r>
-        <w:rPr>
-          <w:noProof w:val="0"/>
-        </w:rPr>
+        <w:instrText xml:space="preserve"> PAGEREF _Toc118060787 \h </w:instrText>
+      </w:r>
+      <w:r>
         <w:fldChar w:fldCharType="separate"/>
       </w:r>
       <w:r>
         <w:t>5</w:t>
       </w:r>
       <w:r>
-        <w:rPr>
-          <w:noProof w:val="0"/>
-        </w:rPr>
         <w:fldChar w:fldCharType="end"/>
       </w:r>
     </w:p>
     <w:p>
       <w:pPr>
         <w:pStyle w:val="TOC3"/>
-        <w:tabs>
-          <w:tab w:val="left" w:pos="1630"/>
-        </w:tabs>
-        <w:rPr>
-          <w:noProof w:val="0"/>
-          <w:sz w:val="24"/>
-        </w:rPr>
-      </w:pPr>
-      <w:r>
-        <w:rPr>
-          <w:noProof w:val="0"/>
-        </w:rPr>
-        <w:t>2.4.2</w:t>
-      </w:r>
-      <w:r>
-        <w:rPr>
-          <w:noProof w:val="0"/>
-          <w:sz w:val="24"/>
-        </w:rPr>
-        <w:tab/>
-      </w:r>
-      <w:r>
-        <w:rPr>
-          <w:noProof w:val="0"/>
-        </w:rPr>
-        <w:t>&lt;andAnotherGroupTerm&gt;</w:t>
-      </w:r>
-      <w:r>
-        <w:rPr>
-          <w:noProof w:val="0"/>
-        </w:rPr>
-        <w:tab/>
-      </w:r>
-      <w:r>
-        <w:rPr>
-          <w:noProof w:val="0"/>
-        </w:rPr>
+        <w:rPr>
+          <w:rFonts w:asciiTheme="minorHAnsi" w:eastAsiaTheme="minorEastAsia" w:hAnsiTheme="minorHAnsi" w:cstheme="minorBidi"/>
+          <w:sz w:val="22"/>
+          <w:szCs w:val="22"/>
+        </w:rPr>
+      </w:pPr>
+      <w:r>
+        <w:t>2.2.6</w:t>
+      </w:r>
+      <w:r>
+        <w:rPr>
+          <w:rFonts w:asciiTheme="minorHAnsi" w:eastAsiaTheme="minorEastAsia" w:hAnsiTheme="minorHAnsi" w:cstheme="minorBidi"/>
+          <w:sz w:val="22"/>
+          <w:szCs w:val="22"/>
+        </w:rPr>
+        <w:tab/>
+      </w:r>
+      <w:r>
+        <w:t>Defended</w:t>
+      </w:r>
+      <w:r>
+        <w:tab/>
+      </w:r>
+      <w:r>
         <w:fldChar w:fldCharType="begin"/>
       </w:r>
       <w:r>
-        <w:rPr>
-          <w:noProof w:val="0"/>
-        </w:rPr>
-        <w:instrText xml:space="preserve"> PAGEREF _Toc505602183 \h </w:instrText>
-      </w:r>
-      <w:r>
-        <w:rPr>
-          <w:noProof w:val="0"/>
-        </w:rPr>
-      </w:r>
-      <w:r>
-        <w:rPr>
-          <w:noProof w:val="0"/>
-        </w:rPr>
+        <w:instrText xml:space="preserve"> PAGEREF _Toc118060788 \h </w:instrText>
+      </w:r>
+      <w:r>
         <w:fldChar w:fldCharType="separate"/>
       </w:r>
       <w:r>
         <w:t>5</w:t>
       </w:r>
       <w:r>
-        <w:rPr>
-          <w:noProof w:val="0"/>
-        </w:rPr>
         <w:fldChar w:fldCharType="end"/>
       </w:r>
     </w:p>
     <w:p>
       <w:pPr>
-        <w:pStyle w:val="TOC1"/>
-        <w:tabs>
-          <w:tab w:val="left" w:pos="432"/>
-        </w:tabs>
-        <w:rPr>
-          <w:sz w:val="24"/>
-          <w:szCs w:val="24"/>
-        </w:rPr>
-      </w:pPr>
-      <w:r>
-        <w:rPr>
-          <w:szCs w:val="24"/>
-        </w:rPr>
-        <w:t>3.</w:t>
-      </w:r>
-      <w:r>
-        <w:rPr>
-          <w:sz w:val="24"/>
-          <w:szCs w:val="24"/>
-        </w:rPr>
-        <w:tab/>
-      </w:r>
-      <w:r>
-        <w:rPr>
-          <w:szCs w:val="24"/>
-        </w:rPr>
-        <w:t>UML Stereotypes</w:t>
+        <w:pStyle w:val="TOC3"/>
+        <w:rPr>
+          <w:rFonts w:asciiTheme="minorHAnsi" w:eastAsiaTheme="minorEastAsia" w:hAnsiTheme="minorHAnsi" w:cstheme="minorBidi"/>
+          <w:sz w:val="22"/>
+          <w:szCs w:val="22"/>
+        </w:rPr>
+      </w:pPr>
+      <w:r>
+        <w:t>2.2.7</w:t>
+      </w:r>
+      <w:r>
+        <w:rPr>
+          <w:rFonts w:asciiTheme="minorHAnsi" w:eastAsiaTheme="minorEastAsia" w:hAnsiTheme="minorHAnsi" w:cstheme="minorBidi"/>
+          <w:sz w:val="22"/>
+          <w:szCs w:val="22"/>
+        </w:rPr>
+        <w:tab/>
+      </w:r>
+      <w:r>
+        <w:t>Discovered</w:t>
       </w:r>
       <w:r>
         <w:tab/>
@@ -1270,16 +1541,349 @@
         <w:fldChar w:fldCharType="begin"/>
       </w:r>
       <w:r>
-        <w:instrText xml:space="preserve"> PAGEREF _Toc505602184 \h </w:instrText>
+        <w:instrText xml:space="preserve"> PAGEREF _Toc118060789 \h </w:instrText>
       </w:r>
       <w:r>
         <w:fldChar w:fldCharType="separate"/>
       </w:r>
       <w:r>
-        <w:rPr>
-          <w:noProof/>
-        </w:rPr>
         <w:t>5</w:t>
+      </w:r>
+      <w:r>
+        <w:fldChar w:fldCharType="end"/>
+      </w:r>
+    </w:p>
+    <w:p>
+      <w:pPr>
+        <w:pStyle w:val="TOC3"/>
+        <w:rPr>
+          <w:rFonts w:asciiTheme="minorHAnsi" w:eastAsiaTheme="minorEastAsia" w:hAnsiTheme="minorHAnsi" w:cstheme="minorBidi"/>
+          <w:sz w:val="22"/>
+          <w:szCs w:val="22"/>
+        </w:rPr>
+      </w:pPr>
+      <w:r>
+        <w:t>2.2.8</w:t>
+      </w:r>
+      <w:r>
+        <w:rPr>
+          <w:rFonts w:asciiTheme="minorHAnsi" w:eastAsiaTheme="minorEastAsia" w:hAnsiTheme="minorHAnsi" w:cstheme="minorBidi"/>
+          <w:sz w:val="22"/>
+          <w:szCs w:val="22"/>
+        </w:rPr>
+        <w:tab/>
+      </w:r>
+      <w:r>
+        <w:t>En Passant [French for “in passing”]</w:t>
+      </w:r>
+      <w:r>
+        <w:tab/>
+      </w:r>
+      <w:r>
+        <w:fldChar w:fldCharType="begin"/>
+      </w:r>
+      <w:r>
+        <w:instrText xml:space="preserve"> PAGEREF _Toc118060790 \h </w:instrText>
+      </w:r>
+      <w:r>
+        <w:fldChar w:fldCharType="separate"/>
+      </w:r>
+      <w:r>
+        <w:t>5</w:t>
+      </w:r>
+      <w:r>
+        <w:fldChar w:fldCharType="end"/>
+      </w:r>
+    </w:p>
+    <w:p>
+      <w:pPr>
+        <w:pStyle w:val="TOC3"/>
+        <w:rPr>
+          <w:rFonts w:asciiTheme="minorHAnsi" w:eastAsiaTheme="minorEastAsia" w:hAnsiTheme="minorHAnsi" w:cstheme="minorBidi"/>
+          <w:sz w:val="22"/>
+          <w:szCs w:val="22"/>
+        </w:rPr>
+      </w:pPr>
+      <w:r>
+        <w:t>2.2.9</w:t>
+      </w:r>
+      <w:r>
+        <w:rPr>
+          <w:rFonts w:asciiTheme="minorHAnsi" w:eastAsiaTheme="minorEastAsia" w:hAnsiTheme="minorHAnsi" w:cstheme="minorBidi"/>
+          <w:sz w:val="22"/>
+          <w:szCs w:val="22"/>
+        </w:rPr>
+        <w:tab/>
+      </w:r>
+      <w:r>
+        <w:t>Forced</w:t>
+      </w:r>
+      <w:r>
+        <w:tab/>
+      </w:r>
+      <w:r>
+        <w:fldChar w:fldCharType="begin"/>
+      </w:r>
+      <w:r>
+        <w:instrText xml:space="preserve"> PAGEREF _Toc118060791 \h </w:instrText>
+      </w:r>
+      <w:r>
+        <w:fldChar w:fldCharType="separate"/>
+      </w:r>
+      <w:r>
+        <w:t>6</w:t>
+      </w:r>
+      <w:r>
+        <w:fldChar w:fldCharType="end"/>
+      </w:r>
+    </w:p>
+    <w:p>
+      <w:pPr>
+        <w:pStyle w:val="TOC3"/>
+        <w:rPr>
+          <w:rFonts w:asciiTheme="minorHAnsi" w:eastAsiaTheme="minorEastAsia" w:hAnsiTheme="minorHAnsi" w:cstheme="minorBidi"/>
+          <w:sz w:val="22"/>
+          <w:szCs w:val="22"/>
+        </w:rPr>
+      </w:pPr>
+      <w:r>
+        <w:t>2.2.10</w:t>
+      </w:r>
+      <w:r>
+        <w:rPr>
+          <w:rFonts w:asciiTheme="minorHAnsi" w:eastAsiaTheme="minorEastAsia" w:hAnsiTheme="minorHAnsi" w:cstheme="minorBidi"/>
+          <w:sz w:val="22"/>
+          <w:szCs w:val="22"/>
+        </w:rPr>
+        <w:tab/>
+      </w:r>
+      <w:r>
+        <w:t>Fork / Forking</w:t>
+      </w:r>
+      <w:r>
+        <w:tab/>
+      </w:r>
+      <w:r>
+        <w:fldChar w:fldCharType="begin"/>
+      </w:r>
+      <w:r>
+        <w:instrText xml:space="preserve"> PAGEREF _Toc118060792 \h </w:instrText>
+      </w:r>
+      <w:r>
+        <w:fldChar w:fldCharType="separate"/>
+      </w:r>
+      <w:r>
+        <w:t>6</w:t>
+      </w:r>
+      <w:r>
+        <w:fldChar w:fldCharType="end"/>
+      </w:r>
+    </w:p>
+    <w:p>
+      <w:pPr>
+        <w:pStyle w:val="TOC3"/>
+        <w:rPr>
+          <w:rFonts w:asciiTheme="minorHAnsi" w:eastAsiaTheme="minorEastAsia" w:hAnsiTheme="minorHAnsi" w:cstheme="minorBidi"/>
+          <w:sz w:val="22"/>
+          <w:szCs w:val="22"/>
+        </w:rPr>
+      </w:pPr>
+      <w:r>
+        <w:t>2.2.11</w:t>
+      </w:r>
+      <w:r>
+        <w:rPr>
+          <w:rFonts w:asciiTheme="minorHAnsi" w:eastAsiaTheme="minorEastAsia" w:hAnsiTheme="minorHAnsi" w:cstheme="minorBidi"/>
+          <w:sz w:val="22"/>
+          <w:szCs w:val="22"/>
+        </w:rPr>
+        <w:tab/>
+      </w:r>
+      <w:r>
+        <w:t>Material</w:t>
+      </w:r>
+      <w:r>
+        <w:tab/>
+      </w:r>
+      <w:r>
+        <w:fldChar w:fldCharType="begin"/>
+      </w:r>
+      <w:r>
+        <w:instrText xml:space="preserve"> PAGEREF _Toc118060793 \h </w:instrText>
+      </w:r>
+      <w:r>
+        <w:fldChar w:fldCharType="separate"/>
+      </w:r>
+      <w:r>
+        <w:t>6</w:t>
+      </w:r>
+      <w:r>
+        <w:fldChar w:fldCharType="end"/>
+      </w:r>
+    </w:p>
+    <w:p>
+      <w:pPr>
+        <w:pStyle w:val="TOC3"/>
+        <w:rPr>
+          <w:rFonts w:asciiTheme="minorHAnsi" w:eastAsiaTheme="minorEastAsia" w:hAnsiTheme="minorHAnsi" w:cstheme="minorBidi"/>
+          <w:sz w:val="22"/>
+          <w:szCs w:val="22"/>
+        </w:rPr>
+      </w:pPr>
+      <w:r>
+        <w:t>2.2.12</w:t>
+      </w:r>
+      <w:r>
+        <w:rPr>
+          <w:rFonts w:asciiTheme="minorHAnsi" w:eastAsiaTheme="minorEastAsia" w:hAnsiTheme="minorHAnsi" w:cstheme="minorBidi"/>
+          <w:sz w:val="22"/>
+          <w:szCs w:val="22"/>
+        </w:rPr>
+        <w:tab/>
+      </w:r>
+      <w:r>
+        <w:t>Pin / Pinning</w:t>
+      </w:r>
+      <w:r>
+        <w:tab/>
+      </w:r>
+      <w:r>
+        <w:fldChar w:fldCharType="begin"/>
+      </w:r>
+      <w:r>
+        <w:instrText xml:space="preserve"> PAGEREF _Toc118060794 \h </w:instrText>
+      </w:r>
+      <w:r>
+        <w:fldChar w:fldCharType="separate"/>
+      </w:r>
+      <w:r>
+        <w:t>6</w:t>
+      </w:r>
+      <w:r>
+        <w:fldChar w:fldCharType="end"/>
+      </w:r>
+    </w:p>
+    <w:p>
+      <w:pPr>
+        <w:pStyle w:val="TOC3"/>
+        <w:rPr>
+          <w:rFonts w:asciiTheme="minorHAnsi" w:eastAsiaTheme="minorEastAsia" w:hAnsiTheme="minorHAnsi" w:cstheme="minorBidi"/>
+          <w:sz w:val="22"/>
+          <w:szCs w:val="22"/>
+        </w:rPr>
+      </w:pPr>
+      <w:r>
+        <w:t>2.2.13</w:t>
+      </w:r>
+      <w:r>
+        <w:rPr>
+          <w:rFonts w:asciiTheme="minorHAnsi" w:eastAsiaTheme="minorEastAsia" w:hAnsiTheme="minorHAnsi" w:cstheme="minorBidi"/>
+          <w:sz w:val="22"/>
+          <w:szCs w:val="22"/>
+        </w:rPr>
+        <w:tab/>
+      </w:r>
+      <w:r>
+        <w:t>Skewer / Skewering</w:t>
+      </w:r>
+      <w:r>
+        <w:tab/>
+      </w:r>
+      <w:r>
+        <w:fldChar w:fldCharType="begin"/>
+      </w:r>
+      <w:r>
+        <w:instrText xml:space="preserve"> PAGEREF _Toc118060795 \h </w:instrText>
+      </w:r>
+      <w:r>
+        <w:fldChar w:fldCharType="separate"/>
+      </w:r>
+      <w:r>
+        <w:t>6</w:t>
+      </w:r>
+      <w:r>
+        <w:fldChar w:fldCharType="end"/>
+      </w:r>
+    </w:p>
+    <w:p>
+      <w:pPr>
+        <w:pStyle w:val="TOC3"/>
+        <w:rPr>
+          <w:rFonts w:asciiTheme="minorHAnsi" w:eastAsiaTheme="minorEastAsia" w:hAnsiTheme="minorHAnsi" w:cstheme="minorBidi"/>
+          <w:sz w:val="22"/>
+          <w:szCs w:val="22"/>
+        </w:rPr>
+      </w:pPr>
+      <w:r>
+        <w:t>2.2.14</w:t>
+      </w:r>
+      <w:r>
+        <w:rPr>
+          <w:rFonts w:asciiTheme="minorHAnsi" w:eastAsiaTheme="minorEastAsia" w:hAnsiTheme="minorHAnsi" w:cstheme="minorBidi"/>
+          <w:sz w:val="22"/>
+          <w:szCs w:val="22"/>
+        </w:rPr>
+        <w:tab/>
+      </w:r>
+      <w:r>
+        <w:t>Stalemate</w:t>
+      </w:r>
+      <w:r>
+        <w:tab/>
+      </w:r>
+      <w:r>
+        <w:fldChar w:fldCharType="begin"/>
+      </w:r>
+      <w:r>
+        <w:instrText xml:space="preserve"> PAGEREF _Toc118060796 \h </w:instrText>
+      </w:r>
+      <w:r>
+        <w:fldChar w:fldCharType="separate"/>
+      </w:r>
+      <w:r>
+        <w:t>6</w:t>
+      </w:r>
+      <w:r>
+        <w:fldChar w:fldCharType="end"/>
+      </w:r>
+    </w:p>
+    <w:p>
+      <w:pPr>
+        <w:pStyle w:val="TOC3"/>
+        <w:rPr>
+          <w:rFonts w:asciiTheme="minorHAnsi" w:eastAsiaTheme="minorEastAsia" w:hAnsiTheme="minorHAnsi" w:cstheme="minorBidi"/>
+          <w:sz w:val="22"/>
+          <w:szCs w:val="22"/>
+        </w:rPr>
+      </w:pPr>
+      <w:r>
+        <w:t>2.2.15</w:t>
+      </w:r>
+      <w:r>
+        <w:rPr>
+          <w:rFonts w:asciiTheme="minorHAnsi" w:eastAsiaTheme="minorEastAsia" w:hAnsiTheme="minorHAnsi" w:cstheme="minorBidi"/>
+          <w:sz w:val="22"/>
+          <w:szCs w:val="22"/>
+        </w:rPr>
+        <w:tab/>
+      </w:r>
+      <w:r>
+        <w:t>Trade</w:t>
+      </w:r>
+      <w:r>
+        <w:tab/>
+      </w:r>
+      <w:r>
+        <w:fldChar w:fldCharType="begin"/>
+      </w:r>
+      <w:r>
+        <w:instrText xml:space="preserve"> PAGEREF _Toc118060797 \h </w:instrText>
+      </w:r>
+      <w:r>
+        <w:fldChar w:fldCharType="separate"/>
+      </w:r>
+      <w:r>
+        <w:t>6</w:t>
       </w:r>
       <w:r>
         <w:fldChar w:fldCharType="end"/>
@@ -1312,8 +1916,8 @@
       </w:pPr>
       <w:bookmarkStart w:id="0" w:name="_Toc456598586"/>
       <w:bookmarkStart w:id="1" w:name="_Toc456600917"/>
-      <w:bookmarkStart w:id="2" w:name="_Toc505602170"/>
-      <w:bookmarkStart w:id="3" w:name="_Toc4961735"/>
+      <w:bookmarkStart w:id="2" w:name="_Toc4961735"/>
+      <w:bookmarkStart w:id="3" w:name="_Toc118060771"/>
       <w:r>
         <w:t>Introduction</w:t>
       </w:r>
@@ -1328,8 +1932,8 @@
       </w:pPr>
       <w:bookmarkStart w:id="4" w:name="_Toc456598587"/>
       <w:bookmarkStart w:id="5" w:name="_Toc456600918"/>
-      <w:bookmarkStart w:id="6" w:name="_Toc505602171"/>
-      <w:bookmarkStart w:id="7" w:name="_Toc4961736"/>
+      <w:bookmarkStart w:id="6" w:name="_Toc4961736"/>
+      <w:bookmarkStart w:id="7" w:name="_Toc118060772"/>
       <w:r>
         <w:t>Purpose</w:t>
       </w:r>
@@ -1343,7 +1947,15 @@
         <w:pStyle w:val="BodyText"/>
       </w:pPr>
       <w:r>
-        <w:t>The Glossary contains a list of all terminology used in the ChessEDU project to help facilitate understanding of terms that may be unknown or otherwise have special meanings in context of this product such that they may be understood in full.</w:t>
+        <w:t xml:space="preserve">The Glossary contains a list of all terminology used in the </w:t>
+      </w:r>
+      <w:proofErr w:type="spellStart"/>
+      <w:r>
+        <w:t>ChessEDU</w:t>
+      </w:r>
+      <w:proofErr w:type="spellEnd"/>
+      <w:r>
+        <w:t xml:space="preserve"> project to help facilitate understanding of terms that may be unknown or otherwise have special meanings in context of this product such that they may be understood in full.</w:t>
       </w:r>
     </w:p>
     <w:p>
@@ -1352,8 +1964,8 @@
       </w:pPr>
       <w:bookmarkStart w:id="8" w:name="_Toc456598588"/>
       <w:bookmarkStart w:id="9" w:name="_Toc456600919"/>
-      <w:bookmarkStart w:id="10" w:name="_Toc505602172"/>
-      <w:bookmarkStart w:id="11" w:name="_Toc4961737"/>
+      <w:bookmarkStart w:id="10" w:name="_Toc4961737"/>
+      <w:bookmarkStart w:id="11" w:name="_Toc118060773"/>
       <w:r>
         <w:t>Scope</w:t>
       </w:r>
@@ -1376,8 +1988,8 @@
       </w:pPr>
       <w:bookmarkStart w:id="12" w:name="_Toc456598590"/>
       <w:bookmarkStart w:id="13" w:name="_Toc456600921"/>
-      <w:bookmarkStart w:id="14" w:name="_Toc505602173"/>
-      <w:bookmarkStart w:id="15" w:name="_Toc4961738"/>
+      <w:bookmarkStart w:id="14" w:name="_Toc4961738"/>
+      <w:bookmarkStart w:id="15" w:name="_Toc118060774"/>
       <w:r>
         <w:t>References</w:t>
       </w:r>
@@ -1400,8 +2012,8 @@
       </w:pPr>
       <w:bookmarkStart w:id="16" w:name="_Toc456598591"/>
       <w:bookmarkStart w:id="17" w:name="_Toc456600922"/>
-      <w:bookmarkStart w:id="18" w:name="_Toc505602174"/>
-      <w:bookmarkStart w:id="19" w:name="_Toc4961739"/>
+      <w:bookmarkStart w:id="18" w:name="_Toc4961739"/>
+      <w:bookmarkStart w:id="19" w:name="_Toc118060775"/>
       <w:r>
         <w:t>Overview</w:t>
       </w:r>
@@ -1517,8 +2129,8 @@
       <w:pPr>
         <w:pStyle w:val="Heading1"/>
       </w:pPr>
-      <w:bookmarkStart w:id="20" w:name="_Toc505602175"/>
-      <w:bookmarkStart w:id="21" w:name="_Toc4961740"/>
+      <w:bookmarkStart w:id="20" w:name="_Toc4961740"/>
+      <w:bookmarkStart w:id="21" w:name="_Toc118060776"/>
       <w:r>
         <w:lastRenderedPageBreak/>
         <w:t>Definitions</w:t>
@@ -1531,17 +2143,26 @@
         <w:pStyle w:val="Heading2"/>
         <w:widowControl/>
       </w:pPr>
-      <w:r>
-        <w:t>ChessEDU General Terminology</w:t>
-      </w:r>
+      <w:bookmarkStart w:id="22" w:name="_Toc118060777"/>
+      <w:proofErr w:type="spellStart"/>
+      <w:r>
+        <w:t>ChessEDU</w:t>
+      </w:r>
+      <w:proofErr w:type="spellEnd"/>
+      <w:r>
+        <w:t xml:space="preserve"> General Terminology</w:t>
+      </w:r>
+      <w:bookmarkEnd w:id="22"/>
     </w:p>
     <w:p>
       <w:pPr>
         <w:pStyle w:val="Heading3"/>
       </w:pPr>
+      <w:bookmarkStart w:id="23" w:name="_Toc118060778"/>
       <w:r>
         <w:t>Lesson</w:t>
       </w:r>
+      <w:bookmarkEnd w:id="23"/>
     </w:p>
     <w:p>
       <w:pPr>
@@ -1555,9 +2176,11 @@
       <w:pPr>
         <w:pStyle w:val="Heading3"/>
       </w:pPr>
+      <w:bookmarkStart w:id="24" w:name="_Toc118060779"/>
       <w:r>
         <w:t>Module</w:t>
       </w:r>
+      <w:bookmarkEnd w:id="24"/>
     </w:p>
     <w:p>
       <w:pPr>
@@ -1574,12 +2197,14 @@
       <w:pPr>
         <w:pStyle w:val="Heading3"/>
       </w:pPr>
+      <w:bookmarkStart w:id="25" w:name="_Toc118060780"/>
       <w:r>
         <w:t>R</w:t>
       </w:r>
       <w:r>
         <w:t>egistered User</w:t>
       </w:r>
+      <w:bookmarkEnd w:id="25"/>
     </w:p>
     <w:p>
       <w:pPr>
@@ -1593,12 +2218,14 @@
       <w:pPr>
         <w:pStyle w:val="Heading3"/>
       </w:pPr>
+      <w:bookmarkStart w:id="26" w:name="_Toc118060781"/>
       <w:r>
         <w:t>Unr</w:t>
       </w:r>
       <w:r>
         <w:t>egistered User</w:t>
       </w:r>
+      <w:bookmarkEnd w:id="26"/>
     </w:p>
     <w:p>
       <w:pPr>
@@ -1619,17 +2246,21 @@
         <w:pStyle w:val="Heading2"/>
         <w:widowControl/>
       </w:pPr>
+      <w:bookmarkStart w:id="27" w:name="_Toc118060782"/>
       <w:r>
         <w:t>Chess-Related Terminology</w:t>
       </w:r>
+      <w:bookmarkEnd w:id="27"/>
     </w:p>
     <w:p>
       <w:pPr>
         <w:pStyle w:val="Heading3"/>
       </w:pPr>
+      <w:bookmarkStart w:id="28" w:name="_Toc118060783"/>
       <w:r>
         <w:t>Activate / Activated</w:t>
       </w:r>
+      <w:bookmarkEnd w:id="28"/>
     </w:p>
     <w:p>
       <w:pPr>
@@ -1643,12 +2274,14 @@
       <w:pPr>
         <w:pStyle w:val="Heading3"/>
       </w:pPr>
+      <w:bookmarkStart w:id="29" w:name="_Toc118060784"/>
       <w:r>
         <w:t>Attacked / Threatened / Under Attac</w:t>
       </w:r>
       <w:r>
         <w:t>k</w:t>
       </w:r>
+      <w:bookmarkEnd w:id="29"/>
     </w:p>
     <w:p>
       <w:pPr>
@@ -1662,9 +2295,11 @@
       <w:pPr>
         <w:pStyle w:val="Heading3"/>
       </w:pPr>
+      <w:bookmarkStart w:id="30" w:name="_Toc118060785"/>
       <w:r>
         <w:t>Castling</w:t>
       </w:r>
+      <w:bookmarkEnd w:id="30"/>
     </w:p>
     <w:p>
       <w:pPr>
@@ -1678,9 +2313,11 @@
       <w:pPr>
         <w:pStyle w:val="Heading3"/>
       </w:pPr>
+      <w:bookmarkStart w:id="31" w:name="_Toc118060786"/>
       <w:r>
         <w:t>Check</w:t>
       </w:r>
+      <w:bookmarkEnd w:id="31"/>
     </w:p>
     <w:p>
       <w:pPr>
@@ -1694,9 +2331,11 @@
       <w:pPr>
         <w:pStyle w:val="Heading3"/>
       </w:pPr>
+      <w:bookmarkStart w:id="32" w:name="_Toc118060787"/>
       <w:r>
         <w:t>Checkmate</w:t>
       </w:r>
+      <w:bookmarkEnd w:id="32"/>
     </w:p>
     <w:p>
       <w:pPr>
@@ -1710,9 +2349,11 @@
       <w:pPr>
         <w:pStyle w:val="Heading3"/>
       </w:pPr>
+      <w:bookmarkStart w:id="33" w:name="_Toc118060788"/>
       <w:r>
         <w:t>Defended</w:t>
       </w:r>
+      <w:bookmarkEnd w:id="33"/>
     </w:p>
     <w:p>
       <w:pPr>
@@ -1726,9 +2367,11 @@
       <w:pPr>
         <w:pStyle w:val="Heading3"/>
       </w:pPr>
+      <w:bookmarkStart w:id="34" w:name="_Toc118060789"/>
       <w:r>
         <w:t>Discovered</w:t>
       </w:r>
+      <w:bookmarkEnd w:id="34"/>
     </w:p>
     <w:p>
       <w:pPr>
@@ -1742,9 +2385,16 @@
       <w:pPr>
         <w:pStyle w:val="Heading3"/>
       </w:pPr>
-      <w:r>
-        <w:t>En Passant [French for “in passing”]</w:t>
-      </w:r>
+      <w:bookmarkStart w:id="35" w:name="_Toc118060790"/>
+      <w:proofErr w:type="spellStart"/>
+      <w:r>
+        <w:t>En</w:t>
+      </w:r>
+      <w:proofErr w:type="spellEnd"/>
+      <w:r>
+        <w:t xml:space="preserve"> Passant [French for “in passing”]</w:t>
+      </w:r>
+      <w:bookmarkEnd w:id="35"/>
     </w:p>
     <w:p>
       <w:pPr>
@@ -1758,10 +2408,12 @@
       <w:pPr>
         <w:pStyle w:val="Heading3"/>
       </w:pPr>
+      <w:bookmarkStart w:id="36" w:name="_Toc118060791"/>
       <w:r>
         <w:lastRenderedPageBreak/>
         <w:t>Forced</w:t>
       </w:r>
+      <w:bookmarkEnd w:id="36"/>
     </w:p>
     <w:p>
       <w:pPr>
@@ -1775,31 +2427,29 @@
       <w:pPr>
         <w:pStyle w:val="Heading3"/>
       </w:pPr>
+      <w:bookmarkStart w:id="37" w:name="_Toc118060792"/>
       <w:r>
         <w:t>Fork / Forking</w:t>
       </w:r>
+      <w:bookmarkEnd w:id="37"/>
     </w:p>
     <w:p>
       <w:pPr>
         <w:ind w:left="720"/>
       </w:pPr>
       <w:r>
-        <w:t xml:space="preserve">A strategy where an opponent guarantees a gain in material by threatening two pieces at once. The player being attacked can only move one piece out of </w:t>
-      </w:r>
-      <w:r>
-        <w:t>danger and</w:t>
-      </w:r>
-      <w:r>
-        <w:t xml:space="preserve"> must give up the other.</w:t>
+        <w:t>A strategy where an opponent guarantees a gain in material by threatening two pieces at once. The player being attacked can only move one piece out of danger and must give up the other.</w:t>
       </w:r>
     </w:p>
     <w:p>
       <w:pPr>
         <w:pStyle w:val="Heading3"/>
       </w:pPr>
+      <w:bookmarkStart w:id="38" w:name="_Toc118060793"/>
       <w:r>
         <w:t>Material</w:t>
       </w:r>
+      <w:bookmarkEnd w:id="38"/>
     </w:p>
     <w:p>
       <w:pPr>
@@ -1813,25 +2463,37 @@
       <w:pPr>
         <w:pStyle w:val="Heading3"/>
       </w:pPr>
+      <w:bookmarkStart w:id="39" w:name="_Toc118060794"/>
       <w:r>
         <w:t>Pin / Pinning</w:t>
       </w:r>
+      <w:bookmarkEnd w:id="39"/>
     </w:p>
     <w:p>
       <w:pPr>
         <w:ind w:left="720"/>
       </w:pPr>
       <w:r>
-        <w:t>A strategy where an opponent threatens a high material piece by threatening a lower value piece on the same line of attack. The lower value piece cannot be moved without opening up the higher value piece to be captured by the opponent on the next turn.</w:t>
+        <w:t xml:space="preserve">A strategy where an opponent threatens a high material piece by threatening a lower value piece on the same line of attack. The lower value piece cannot be moved without </w:t>
+      </w:r>
+      <w:proofErr w:type="gramStart"/>
+      <w:r>
+        <w:t>opening up</w:t>
+      </w:r>
+      <w:proofErr w:type="gramEnd"/>
+      <w:r>
+        <w:t xml:space="preserve"> the higher value piece to be captured by the opponent on the next turn.</w:t>
       </w:r>
     </w:p>
     <w:p>
       <w:pPr>
         <w:pStyle w:val="Heading3"/>
       </w:pPr>
+      <w:bookmarkStart w:id="40" w:name="_Toc118060795"/>
       <w:r>
         <w:t>Skewer / Skewering</w:t>
       </w:r>
+      <w:bookmarkEnd w:id="40"/>
     </w:p>
     <w:p>
       <w:pPr>
@@ -1845,9 +2507,11 @@
       <w:pPr>
         <w:pStyle w:val="Heading3"/>
       </w:pPr>
+      <w:bookmarkStart w:id="41" w:name="_Toc118060796"/>
       <w:r>
         <w:t>Stalemate</w:t>
       </w:r>
+      <w:bookmarkEnd w:id="41"/>
     </w:p>
     <w:p>
       <w:pPr>
@@ -1861,9 +2525,11 @@
       <w:pPr>
         <w:pStyle w:val="Heading3"/>
       </w:pPr>
+      <w:bookmarkStart w:id="42" w:name="_Toc118060797"/>
       <w:r>
         <w:t>Trade</w:t>
       </w:r>
+      <w:bookmarkEnd w:id="42"/>
     </w:p>
     <w:p>
       <w:pPr>
@@ -1903,10 +2569,10 @@
       </w:pPr>
     </w:p>
     <w:sectPr>
-      <w:headerReference w:type="default" r:id="rId10"/>
-      <w:footerReference w:type="default" r:id="rId11"/>
-      <w:headerReference w:type="first" r:id="rId12"/>
-      <w:footerReference w:type="first" r:id="rId13"/>
+      <w:headerReference w:type="default" r:id="rId14"/>
+      <w:footerReference w:type="default" r:id="rId15"/>
+      <w:headerReference w:type="first" r:id="rId16"/>
+      <w:footerReference w:type="first" r:id="rId17"/>
       <w:pgSz w:w="12240" w:h="15840" w:code="1"/>
       <w:pgMar w:top="1440" w:right="1440" w:bottom="1440" w:left="1440" w:header="720" w:footer="720" w:gutter="0"/>
       <w:cols w:space="720"/>
@@ -1979,6 +2645,26 @@
 </file>
 
 <file path=word/footer2.xml><?xml version="1.0" encoding="utf-8"?>
+<w:ftr xmlns:wpc="http://schemas.microsoft.com/office/word/2010/wordprocessingCanvas" xmlns:cx="http://schemas.microsoft.com/office/drawing/2014/chartex" xmlns:cx1="http://schemas.microsoft.com/office/drawing/2015/9/8/chartex" xmlns:cx2="http://schemas.microsoft.com/office/drawing/2015/10/21/chartex" xmlns:cx3="http://schemas.microsoft.com/office/drawing/2016/5/9/chartex" xmlns:cx4="http://schemas.microsoft.com/office/drawing/2016/5/10/chartex" xmlns:cx5="http://schemas.microsoft.com/office/drawing/2016/5/11/chartex" xmlns:cx6="http://schemas.microsoft.com/office/drawing/2016/5/12/chartex" xmlns:cx7="http://schemas.microsoft.com/office/drawing/2016/5/13/chartex" xmlns:cx8="http://schemas.microsoft.com/office/drawing/2016/5/14/chartex" xmlns:mc="http://schemas.openxmlformats.org/markup-compatibility/2006" xmlns:aink="http://schemas.microsoft.com/office/drawing/2016/ink" xmlns:am3d="http://schemas.microsoft.com/office/drawing/2017/model3d" xmlns:o="urn:schemas-microsoft-com:office:office" xmlns:oel="http://schemas.microsoft.com/office/2019/extlst" xmlns:r="http://schemas.openxmlformats.org/officeDocument/2006/relationships" xmlns:m="http://schemas.openxmlformats.org/officeDocument/2006/math" xmlns:v="urn:schemas-microsoft-com:vml" xmlns:wp14="http://schemas.microsoft.com/office/word/2010/wordprocessingDrawing" xmlns:wp="http://schemas.openxmlformats.org/drawingml/2006/wordprocessingDrawing" xmlns:w10="urn:schemas-microsoft-com:office:word" xmlns:w="http://schemas.openxmlformats.org/wordprocessingml/2006/main" xmlns:w14="http://schemas.microsoft.com/office/word/2010/wordml" xmlns:w15="http://schemas.microsoft.com/office/word/2012/wordml" xmlns:w16cex="http://schemas.microsoft.com/office/word/2018/wordml/cex" xmlns:w16cid="http://schemas.microsoft.com/office/word/2016/wordml/cid" xmlns:w16="http://schemas.microsoft.com/office/word/2018/wordml" xmlns:w16sdtdh="http://schemas.microsoft.com/office/word/2020/wordml/sdtdatahash" xmlns:w16se="http://schemas.microsoft.com/office/word/2015/wordml/symex" xmlns:wpg="http://schemas.microsoft.com/office/word/2010/wordprocessingGroup" xmlns:wpi="http://schemas.microsoft.com/office/word/2010/wordprocessingInk" xmlns:wne="http://schemas.microsoft.com/office/word/2006/wordml" xmlns:wps="http://schemas.microsoft.com/office/word/2010/wordprocessingShape" mc:Ignorable="w14 w15 w16se w16cid w16 w16cex w16sdtdh wp14">
+  <w:p>
+    <w:pPr>
+      <w:pStyle w:val="Footer"/>
+    </w:pPr>
+  </w:p>
+</w:ftr>
+</file>
+
+<file path=word/footer3.xml><?xml version="1.0" encoding="utf-8"?>
+<w:ftr xmlns:wpc="http://schemas.microsoft.com/office/word/2010/wordprocessingCanvas" xmlns:cx="http://schemas.microsoft.com/office/drawing/2014/chartex" xmlns:cx1="http://schemas.microsoft.com/office/drawing/2015/9/8/chartex" xmlns:cx2="http://schemas.microsoft.com/office/drawing/2015/10/21/chartex" xmlns:cx3="http://schemas.microsoft.com/office/drawing/2016/5/9/chartex" xmlns:cx4="http://schemas.microsoft.com/office/drawing/2016/5/10/chartex" xmlns:cx5="http://schemas.microsoft.com/office/drawing/2016/5/11/chartex" xmlns:cx6="http://schemas.microsoft.com/office/drawing/2016/5/12/chartex" xmlns:cx7="http://schemas.microsoft.com/office/drawing/2016/5/13/chartex" xmlns:cx8="http://schemas.microsoft.com/office/drawing/2016/5/14/chartex" xmlns:mc="http://schemas.openxmlformats.org/markup-compatibility/2006" xmlns:aink="http://schemas.microsoft.com/office/drawing/2016/ink" xmlns:am3d="http://schemas.microsoft.com/office/drawing/2017/model3d" xmlns:o="urn:schemas-microsoft-com:office:office" xmlns:oel="http://schemas.microsoft.com/office/2019/extlst" xmlns:r="http://schemas.openxmlformats.org/officeDocument/2006/relationships" xmlns:m="http://schemas.openxmlformats.org/officeDocument/2006/math" xmlns:v="urn:schemas-microsoft-com:vml" xmlns:wp14="http://schemas.microsoft.com/office/word/2010/wordprocessingDrawing" xmlns:wp="http://schemas.openxmlformats.org/drawingml/2006/wordprocessingDrawing" xmlns:w10="urn:schemas-microsoft-com:office:word" xmlns:w="http://schemas.openxmlformats.org/wordprocessingml/2006/main" xmlns:w14="http://schemas.microsoft.com/office/word/2010/wordml" xmlns:w15="http://schemas.microsoft.com/office/word/2012/wordml" xmlns:w16cex="http://schemas.microsoft.com/office/word/2018/wordml/cex" xmlns:w16cid="http://schemas.microsoft.com/office/word/2016/wordml/cid" xmlns:w16="http://schemas.microsoft.com/office/word/2018/wordml" xmlns:w16sdtdh="http://schemas.microsoft.com/office/word/2020/wordml/sdtdatahash" xmlns:w16se="http://schemas.microsoft.com/office/word/2015/wordml/symex" xmlns:wpg="http://schemas.microsoft.com/office/word/2010/wordprocessingGroup" xmlns:wpi="http://schemas.microsoft.com/office/word/2010/wordprocessingInk" xmlns:wne="http://schemas.microsoft.com/office/word/2006/wordml" xmlns:wps="http://schemas.microsoft.com/office/word/2010/wordprocessingShape" mc:Ignorable="w14 w15 w16se w16cid w16 w16cex w16sdtdh wp14">
+  <w:p>
+    <w:pPr>
+      <w:pStyle w:val="Footer"/>
+    </w:pPr>
+  </w:p>
+</w:ftr>
+</file>
+
+<file path=word/footer4.xml><?xml version="1.0" encoding="utf-8"?>
 <w:ftr xmlns:wpc="http://schemas.microsoft.com/office/word/2010/wordprocessingCanvas" xmlns:cx="http://schemas.microsoft.com/office/drawing/2014/chartex" xmlns:cx1="http://schemas.microsoft.com/office/drawing/2015/9/8/chartex" xmlns:cx2="http://schemas.microsoft.com/office/drawing/2015/10/21/chartex" xmlns:cx3="http://schemas.microsoft.com/office/drawing/2016/5/9/chartex" xmlns:cx4="http://schemas.microsoft.com/office/drawing/2016/5/10/chartex" xmlns:cx5="http://schemas.microsoft.com/office/drawing/2016/5/11/chartex" xmlns:cx6="http://schemas.microsoft.com/office/drawing/2016/5/12/chartex" xmlns:cx7="http://schemas.microsoft.com/office/drawing/2016/5/13/chartex" xmlns:cx8="http://schemas.microsoft.com/office/drawing/2016/5/14/chartex" xmlns:mc="http://schemas.openxmlformats.org/markup-compatibility/2006" xmlns:aink="http://schemas.microsoft.com/office/drawing/2016/ink" xmlns:am3d="http://schemas.microsoft.com/office/drawing/2017/model3d" xmlns:o="urn:schemas-microsoft-com:office:office" xmlns:oel="http://schemas.microsoft.com/office/2019/extlst" xmlns:r="http://schemas.openxmlformats.org/officeDocument/2006/relationships" xmlns:m="http://schemas.openxmlformats.org/officeDocument/2006/math" xmlns:v="urn:schemas-microsoft-com:vml" xmlns:wp14="http://schemas.microsoft.com/office/word/2010/wordprocessingDrawing" xmlns:wp="http://schemas.openxmlformats.org/drawingml/2006/wordprocessingDrawing" xmlns:w10="urn:schemas-microsoft-com:office:word" xmlns:w="http://schemas.openxmlformats.org/wordprocessingml/2006/main" xmlns:w14="http://schemas.microsoft.com/office/word/2010/wordml" xmlns:w15="http://schemas.microsoft.com/office/word/2012/wordml" xmlns:w16cex="http://schemas.microsoft.com/office/word/2018/wordml/cex" xmlns:w16cid="http://schemas.microsoft.com/office/word/2016/wordml/cid" xmlns:w16="http://schemas.microsoft.com/office/word/2018/wordml" xmlns:w16sdtdh="http://schemas.microsoft.com/office/word/2020/wordml/sdtdatahash" xmlns:w16se="http://schemas.microsoft.com/office/word/2015/wordml/symex" xmlns:wpg="http://schemas.microsoft.com/office/word/2010/wordprocessingGroup" xmlns:wpi="http://schemas.microsoft.com/office/word/2010/wordprocessingInk" xmlns:wne="http://schemas.microsoft.com/office/word/2006/wordml" xmlns:wps="http://schemas.microsoft.com/office/word/2010/wordprocessingShape" mc:Ignorable="w14 w15 w16se w16cid w16 w16cex w16sdtdh wp14">
   <w:tbl>
     <w:tblPr>
@@ -2036,9 +2722,11 @@
           <w:r>
             <w:sym w:font="Symbol" w:char="F0D3"/>
           </w:r>
+          <w:proofErr w:type="spellStart"/>
           <w:r>
             <w:t>LearningEDU</w:t>
           </w:r>
+          <w:proofErr w:type="spellEnd"/>
           <w:r>
             <w:t xml:space="preserve">, </w:t>
           </w:r>
@@ -2122,7 +2810,7 @@
 </w:ftr>
 </file>
 
-<file path=word/footer3.xml><?xml version="1.0" encoding="utf-8"?>
+<file path=word/footer5.xml><?xml version="1.0" encoding="utf-8"?>
 <w:ftr xmlns:wpc="http://schemas.microsoft.com/office/word/2010/wordprocessingCanvas" xmlns:cx="http://schemas.microsoft.com/office/drawing/2014/chartex" xmlns:cx1="http://schemas.microsoft.com/office/drawing/2015/9/8/chartex" xmlns:cx2="http://schemas.microsoft.com/office/drawing/2015/10/21/chartex" xmlns:cx3="http://schemas.microsoft.com/office/drawing/2016/5/9/chartex" xmlns:cx4="http://schemas.microsoft.com/office/drawing/2016/5/10/chartex" xmlns:cx5="http://schemas.microsoft.com/office/drawing/2016/5/11/chartex" xmlns:cx6="http://schemas.microsoft.com/office/drawing/2016/5/12/chartex" xmlns:cx7="http://schemas.microsoft.com/office/drawing/2016/5/13/chartex" xmlns:cx8="http://schemas.microsoft.com/office/drawing/2016/5/14/chartex" xmlns:mc="http://schemas.openxmlformats.org/markup-compatibility/2006" xmlns:aink="http://schemas.microsoft.com/office/drawing/2016/ink" xmlns:am3d="http://schemas.microsoft.com/office/drawing/2017/model3d" xmlns:o="urn:schemas-microsoft-com:office:office" xmlns:oel="http://schemas.microsoft.com/office/2019/extlst" xmlns:r="http://schemas.openxmlformats.org/officeDocument/2006/relationships" xmlns:m="http://schemas.openxmlformats.org/officeDocument/2006/math" xmlns:v="urn:schemas-microsoft-com:vml" xmlns:wp14="http://schemas.microsoft.com/office/word/2010/wordprocessingDrawing" xmlns:wp="http://schemas.openxmlformats.org/drawingml/2006/wordprocessingDrawing" xmlns:w10="urn:schemas-microsoft-com:office:word" xmlns:w="http://schemas.openxmlformats.org/wordprocessingml/2006/main" xmlns:w14="http://schemas.microsoft.com/office/word/2010/wordml" xmlns:w15="http://schemas.microsoft.com/office/word/2012/wordml" xmlns:w16cex="http://schemas.microsoft.com/office/word/2018/wordml/cex" xmlns:w16cid="http://schemas.microsoft.com/office/word/2016/wordml/cid" xmlns:w16="http://schemas.microsoft.com/office/word/2018/wordml" xmlns:w16sdtdh="http://schemas.microsoft.com/office/word/2020/wordml/sdtdatahash" xmlns:w16se="http://schemas.microsoft.com/office/word/2015/wordml/symex" xmlns:wpg="http://schemas.microsoft.com/office/word/2010/wordprocessingGroup" xmlns:wpi="http://schemas.microsoft.com/office/word/2010/wordprocessingInk" xmlns:wne="http://schemas.microsoft.com/office/word/2006/wordml" xmlns:wps="http://schemas.microsoft.com/office/word/2010/wordprocessingShape" mc:Ignorable="w14 w15 w16se w16cid w16 w16cex w16sdtdh wp14">
   <w:p>
     <w:pPr>
@@ -2158,6 +2846,16 @@
 </file>
 
 <file path=word/header1.xml><?xml version="1.0" encoding="utf-8"?>
+<w:hdr xmlns:wpc="http://schemas.microsoft.com/office/word/2010/wordprocessingCanvas" xmlns:cx="http://schemas.microsoft.com/office/drawing/2014/chartex" xmlns:cx1="http://schemas.microsoft.com/office/drawing/2015/9/8/chartex" xmlns:cx2="http://schemas.microsoft.com/office/drawing/2015/10/21/chartex" xmlns:cx3="http://schemas.microsoft.com/office/drawing/2016/5/9/chartex" xmlns:cx4="http://schemas.microsoft.com/office/drawing/2016/5/10/chartex" xmlns:cx5="http://schemas.microsoft.com/office/drawing/2016/5/11/chartex" xmlns:cx6="http://schemas.microsoft.com/office/drawing/2016/5/12/chartex" xmlns:cx7="http://schemas.microsoft.com/office/drawing/2016/5/13/chartex" xmlns:cx8="http://schemas.microsoft.com/office/drawing/2016/5/14/chartex" xmlns:mc="http://schemas.openxmlformats.org/markup-compatibility/2006" xmlns:aink="http://schemas.microsoft.com/office/drawing/2016/ink" xmlns:am3d="http://schemas.microsoft.com/office/drawing/2017/model3d" xmlns:o="urn:schemas-microsoft-com:office:office" xmlns:oel="http://schemas.microsoft.com/office/2019/extlst" xmlns:r="http://schemas.openxmlformats.org/officeDocument/2006/relationships" xmlns:m="http://schemas.openxmlformats.org/officeDocument/2006/math" xmlns:v="urn:schemas-microsoft-com:vml" xmlns:wp14="http://schemas.microsoft.com/office/word/2010/wordprocessingDrawing" xmlns:wp="http://schemas.openxmlformats.org/drawingml/2006/wordprocessingDrawing" xmlns:w10="urn:schemas-microsoft-com:office:word" xmlns:w="http://schemas.openxmlformats.org/wordprocessingml/2006/main" xmlns:w14="http://schemas.microsoft.com/office/word/2010/wordml" xmlns:w15="http://schemas.microsoft.com/office/word/2012/wordml" xmlns:w16cex="http://schemas.microsoft.com/office/word/2018/wordml/cex" xmlns:w16cid="http://schemas.microsoft.com/office/word/2016/wordml/cid" xmlns:w16="http://schemas.microsoft.com/office/word/2018/wordml" xmlns:w16sdtdh="http://schemas.microsoft.com/office/word/2020/wordml/sdtdatahash" xmlns:w16se="http://schemas.microsoft.com/office/word/2015/wordml/symex" xmlns:wpg="http://schemas.microsoft.com/office/word/2010/wordprocessingGroup" xmlns:wpi="http://schemas.microsoft.com/office/word/2010/wordprocessingInk" xmlns:wne="http://schemas.microsoft.com/office/word/2006/wordml" xmlns:wps="http://schemas.microsoft.com/office/word/2010/wordprocessingShape" mc:Ignorable="w14 w15 w16se w16cid w16 w16cex w16sdtdh wp14">
+  <w:p>
+    <w:pPr>
+      <w:pStyle w:val="Header"/>
+    </w:pPr>
+  </w:p>
+</w:hdr>
+</file>
+
+<file path=word/header2.xml><?xml version="1.0" encoding="utf-8"?>
 <w:hdr xmlns:wpc="http://schemas.microsoft.com/office/word/2010/wordprocessingCanvas" xmlns:cx="http://schemas.microsoft.com/office/drawing/2014/chartex" xmlns:cx1="http://schemas.microsoft.com/office/drawing/2015/9/8/chartex" xmlns:cx2="http://schemas.microsoft.com/office/drawing/2015/10/21/chartex" xmlns:cx3="http://schemas.microsoft.com/office/drawing/2016/5/9/chartex" xmlns:cx4="http://schemas.microsoft.com/office/drawing/2016/5/10/chartex" xmlns:cx5="http://schemas.microsoft.com/office/drawing/2016/5/11/chartex" xmlns:cx6="http://schemas.microsoft.com/office/drawing/2016/5/12/chartex" xmlns:cx7="http://schemas.microsoft.com/office/drawing/2016/5/13/chartex" xmlns:cx8="http://schemas.microsoft.com/office/drawing/2016/5/14/chartex" xmlns:mc="http://schemas.openxmlformats.org/markup-compatibility/2006" xmlns:aink="http://schemas.microsoft.com/office/drawing/2016/ink" xmlns:am3d="http://schemas.microsoft.com/office/drawing/2017/model3d" xmlns:o="urn:schemas-microsoft-com:office:office" xmlns:oel="http://schemas.microsoft.com/office/2019/extlst" xmlns:r="http://schemas.openxmlformats.org/officeDocument/2006/relationships" xmlns:m="http://schemas.openxmlformats.org/officeDocument/2006/math" xmlns:v="urn:schemas-microsoft-com:vml" xmlns:wp14="http://schemas.microsoft.com/office/word/2010/wordprocessingDrawing" xmlns:wp="http://schemas.openxmlformats.org/drawingml/2006/wordprocessingDrawing" xmlns:w10="urn:schemas-microsoft-com:office:word" xmlns:w="http://schemas.openxmlformats.org/wordprocessingml/2006/main" xmlns:w14="http://schemas.microsoft.com/office/word/2010/wordml" xmlns:w15="http://schemas.microsoft.com/office/word/2012/wordml" xmlns:w16cex="http://schemas.microsoft.com/office/word/2018/wordml/cex" xmlns:w16cid="http://schemas.microsoft.com/office/word/2016/wordml/cid" xmlns:w16="http://schemas.microsoft.com/office/word/2018/wordml" xmlns:w16sdtdh="http://schemas.microsoft.com/office/word/2020/wordml/sdtdatahash" xmlns:w16se="http://schemas.microsoft.com/office/word/2015/wordml/symex" xmlns:wpg="http://schemas.microsoft.com/office/word/2010/wordprocessingGroup" xmlns:wpi="http://schemas.microsoft.com/office/word/2010/wordprocessingInk" xmlns:wne="http://schemas.microsoft.com/office/word/2006/wordml" xmlns:wps="http://schemas.microsoft.com/office/word/2010/wordprocessingShape" mc:Ignorable="w14 w15 w16se w16cid w16 w16cex w16sdtdh wp14">
   <w:p>
     <w:pPr>
@@ -2188,46 +2886,16 @@
         <w:sz w:val="36"/>
       </w:rPr>
     </w:pPr>
+    <w:proofErr w:type="spellStart"/>
     <w:r>
       <w:rPr>
         <w:rFonts w:ascii="Arial" w:hAnsi="Arial"/>
         <w:b/>
         <w:sz w:val="36"/>
       </w:rPr>
-      <w:fldChar w:fldCharType="begin"/>
+      <w:t>LearningEDU</w:t>
     </w:r>
-    <w:r>
-      <w:rPr>
-        <w:rFonts w:ascii="Arial" w:hAnsi="Arial"/>
-        <w:b/>
-        <w:sz w:val="36"/>
-      </w:rPr>
-      <w:instrText xml:space="preserve"> DOCPROPERTY "Company"  \* MERGEFORMAT </w:instrText>
-    </w:r>
-    <w:r>
-      <w:rPr>
-        <w:rFonts w:ascii="Arial" w:hAnsi="Arial"/>
-        <w:b/>
-        <w:sz w:val="36"/>
-      </w:rPr>
-      <w:fldChar w:fldCharType="separate"/>
-    </w:r>
-    <w:r>
-      <w:rPr>
-        <w:rFonts w:ascii="Arial" w:hAnsi="Arial"/>
-        <w:b/>
-        <w:sz w:val="36"/>
-      </w:rPr>
-      <w:t>&lt;Company Name&gt;</w:t>
-    </w:r>
-    <w:r>
-      <w:rPr>
-        <w:rFonts w:ascii="Arial" w:hAnsi="Arial"/>
-        <w:b/>
-        <w:sz w:val="36"/>
-      </w:rPr>
-      <w:fldChar w:fldCharType="end"/>
-    </w:r>
+    <w:proofErr w:type="spellEnd"/>
   </w:p>
   <w:p>
     <w:pPr>
@@ -2248,7 +2916,17 @@
 </w:hdr>
 </file>
 
-<file path=word/header2.xml><?xml version="1.0" encoding="utf-8"?>
+<file path=word/header3.xml><?xml version="1.0" encoding="utf-8"?>
+<w:hdr xmlns:wpc="http://schemas.microsoft.com/office/word/2010/wordprocessingCanvas" xmlns:cx="http://schemas.microsoft.com/office/drawing/2014/chartex" xmlns:cx1="http://schemas.microsoft.com/office/drawing/2015/9/8/chartex" xmlns:cx2="http://schemas.microsoft.com/office/drawing/2015/10/21/chartex" xmlns:cx3="http://schemas.microsoft.com/office/drawing/2016/5/9/chartex" xmlns:cx4="http://schemas.microsoft.com/office/drawing/2016/5/10/chartex" xmlns:cx5="http://schemas.microsoft.com/office/drawing/2016/5/11/chartex" xmlns:cx6="http://schemas.microsoft.com/office/drawing/2016/5/12/chartex" xmlns:cx7="http://schemas.microsoft.com/office/drawing/2016/5/13/chartex" xmlns:cx8="http://schemas.microsoft.com/office/drawing/2016/5/14/chartex" xmlns:mc="http://schemas.openxmlformats.org/markup-compatibility/2006" xmlns:aink="http://schemas.microsoft.com/office/drawing/2016/ink" xmlns:am3d="http://schemas.microsoft.com/office/drawing/2017/model3d" xmlns:o="urn:schemas-microsoft-com:office:office" xmlns:oel="http://schemas.microsoft.com/office/2019/extlst" xmlns:r="http://schemas.openxmlformats.org/officeDocument/2006/relationships" xmlns:m="http://schemas.openxmlformats.org/officeDocument/2006/math" xmlns:v="urn:schemas-microsoft-com:vml" xmlns:wp14="http://schemas.microsoft.com/office/word/2010/wordprocessingDrawing" xmlns:wp="http://schemas.openxmlformats.org/drawingml/2006/wordprocessingDrawing" xmlns:w10="urn:schemas-microsoft-com:office:word" xmlns:w="http://schemas.openxmlformats.org/wordprocessingml/2006/main" xmlns:w14="http://schemas.microsoft.com/office/word/2010/wordml" xmlns:w15="http://schemas.microsoft.com/office/word/2012/wordml" xmlns:w16cex="http://schemas.microsoft.com/office/word/2018/wordml/cex" xmlns:w16cid="http://schemas.microsoft.com/office/word/2016/wordml/cid" xmlns:w16="http://schemas.microsoft.com/office/word/2018/wordml" xmlns:w16sdtdh="http://schemas.microsoft.com/office/word/2020/wordml/sdtdatahash" xmlns:w16se="http://schemas.microsoft.com/office/word/2015/wordml/symex" xmlns:wpg="http://schemas.microsoft.com/office/word/2010/wordprocessingGroup" xmlns:wpi="http://schemas.microsoft.com/office/word/2010/wordprocessingInk" xmlns:wne="http://schemas.microsoft.com/office/word/2006/wordml" xmlns:wps="http://schemas.microsoft.com/office/word/2010/wordprocessingShape" mc:Ignorable="w14 w15 w16se w16cid w16 w16cex w16sdtdh wp14">
+  <w:p>
+    <w:pPr>
+      <w:pStyle w:val="Header"/>
+    </w:pPr>
+  </w:p>
+</w:hdr>
+</file>
+
+<file path=word/header4.xml><?xml version="1.0" encoding="utf-8"?>
 <w:hdr xmlns:wpc="http://schemas.microsoft.com/office/word/2010/wordprocessingCanvas" xmlns:cx="http://schemas.microsoft.com/office/drawing/2014/chartex" xmlns:cx1="http://schemas.microsoft.com/office/drawing/2015/9/8/chartex" xmlns:cx2="http://schemas.microsoft.com/office/drawing/2015/10/21/chartex" xmlns:cx3="http://schemas.microsoft.com/office/drawing/2016/5/9/chartex" xmlns:cx4="http://schemas.microsoft.com/office/drawing/2016/5/10/chartex" xmlns:cx5="http://schemas.microsoft.com/office/drawing/2016/5/11/chartex" xmlns:cx6="http://schemas.microsoft.com/office/drawing/2016/5/12/chartex" xmlns:cx7="http://schemas.microsoft.com/office/drawing/2016/5/13/chartex" xmlns:cx8="http://schemas.microsoft.com/office/drawing/2016/5/14/chartex" xmlns:mc="http://schemas.openxmlformats.org/markup-compatibility/2006" xmlns:aink="http://schemas.microsoft.com/office/drawing/2016/ink" xmlns:am3d="http://schemas.microsoft.com/office/drawing/2017/model3d" xmlns:o="urn:schemas-microsoft-com:office:office" xmlns:oel="http://schemas.microsoft.com/office/2019/extlst" xmlns:r="http://schemas.openxmlformats.org/officeDocument/2006/relationships" xmlns:m="http://schemas.openxmlformats.org/officeDocument/2006/math" xmlns:v="urn:schemas-microsoft-com:vml" xmlns:wp14="http://schemas.microsoft.com/office/word/2010/wordprocessingDrawing" xmlns:wp="http://schemas.openxmlformats.org/drawingml/2006/wordprocessingDrawing" xmlns:w10="urn:schemas-microsoft-com:office:word" xmlns:w="http://schemas.openxmlformats.org/wordprocessingml/2006/main" xmlns:w14="http://schemas.microsoft.com/office/word/2010/wordml" xmlns:w15="http://schemas.microsoft.com/office/word/2012/wordml" xmlns:w16cex="http://schemas.microsoft.com/office/word/2018/wordml/cex" xmlns:w16cid="http://schemas.microsoft.com/office/word/2016/wordml/cid" xmlns:w16="http://schemas.microsoft.com/office/word/2018/wordml" xmlns:w16sdtdh="http://schemas.microsoft.com/office/word/2020/wordml/sdtdatahash" xmlns:w16se="http://schemas.microsoft.com/office/word/2015/wordml/symex" xmlns:wpg="http://schemas.microsoft.com/office/word/2010/wordprocessingGroup" xmlns:wpi="http://schemas.microsoft.com/office/word/2010/wordprocessingInk" xmlns:wne="http://schemas.microsoft.com/office/word/2006/wordml" xmlns:wps="http://schemas.microsoft.com/office/word/2010/wordprocessingShape" mc:Ignorable="w14 w15 w16se w16cid w16 w16cex w16sdtdh wp14">
   <w:tbl>
     <w:tblPr>
@@ -2274,9 +2952,11 @@
           <w:tcW w:w="6379" w:type="dxa"/>
         </w:tcPr>
         <w:p>
+          <w:proofErr w:type="spellStart"/>
           <w:r>
             <w:t>ChessEDU</w:t>
           </w:r>
+          <w:proofErr w:type="spellEnd"/>
         </w:p>
       </w:tc>
       <w:tc>
@@ -2301,7 +2981,7 @@
             <w:t>.</w:t>
           </w:r>
           <w:r>
-            <w:t>1</w:t>
+            <w:t>2</w:t>
           </w:r>
           <w:r>
             <w:t>&gt;</w:t>
@@ -2331,7 +3011,7 @@
             <w:t xml:space="preserve">  Date:  &lt;</w:t>
           </w:r>
           <w:r>
-            <w:t>29</w:t>
+            <w:t>30</w:t>
           </w:r>
           <w:r>
             <w:t>/</w:t>
@@ -2373,7 +3053,7 @@
 </w:hdr>
 </file>
 
-<file path=word/header3.xml><?xml version="1.0" encoding="utf-8"?>
+<file path=word/header5.xml><?xml version="1.0" encoding="utf-8"?>
 <w:hdr xmlns:wpc="http://schemas.microsoft.com/office/word/2010/wordprocessingCanvas" xmlns:cx="http://schemas.microsoft.com/office/drawing/2014/chartex" xmlns:cx1="http://schemas.microsoft.com/office/drawing/2015/9/8/chartex" xmlns:cx2="http://schemas.microsoft.com/office/drawing/2015/10/21/chartex" xmlns:cx3="http://schemas.microsoft.com/office/drawing/2016/5/9/chartex" xmlns:cx4="http://schemas.microsoft.com/office/drawing/2016/5/10/chartex" xmlns:cx5="http://schemas.microsoft.com/office/drawing/2016/5/11/chartex" xmlns:cx6="http://schemas.microsoft.com/office/drawing/2016/5/12/chartex" xmlns:cx7="http://schemas.microsoft.com/office/drawing/2016/5/13/chartex" xmlns:cx8="http://schemas.microsoft.com/office/drawing/2016/5/14/chartex" xmlns:mc="http://schemas.openxmlformats.org/markup-compatibility/2006" xmlns:aink="http://schemas.microsoft.com/office/drawing/2016/ink" xmlns:am3d="http://schemas.microsoft.com/office/drawing/2017/model3d" xmlns:o="urn:schemas-microsoft-com:office:office" xmlns:oel="http://schemas.microsoft.com/office/2019/extlst" xmlns:r="http://schemas.openxmlformats.org/officeDocument/2006/relationships" xmlns:m="http://schemas.openxmlformats.org/officeDocument/2006/math" xmlns:v="urn:schemas-microsoft-com:vml" xmlns:wp14="http://schemas.microsoft.com/office/word/2010/wordprocessingDrawing" xmlns:wp="http://schemas.openxmlformats.org/drawingml/2006/wordprocessingDrawing" xmlns:w10="urn:schemas-microsoft-com:office:word" xmlns:w="http://schemas.openxmlformats.org/wordprocessingml/2006/main" xmlns:w14="http://schemas.microsoft.com/office/word/2010/wordml" xmlns:w15="http://schemas.microsoft.com/office/word/2012/wordml" xmlns:w16cex="http://schemas.microsoft.com/office/word/2018/wordml/cex" xmlns:w16cid="http://schemas.microsoft.com/office/word/2016/wordml/cid" xmlns:w16="http://schemas.microsoft.com/office/word/2018/wordml" xmlns:w16sdtdh="http://schemas.microsoft.com/office/word/2020/wordml/sdtdatahash" xmlns:w16se="http://schemas.microsoft.com/office/word/2015/wordml/symex" xmlns:wpg="http://schemas.microsoft.com/office/word/2010/wordprocessingGroup" xmlns:wpi="http://schemas.microsoft.com/office/word/2010/wordprocessingInk" xmlns:wne="http://schemas.microsoft.com/office/word/2006/wordml" xmlns:wps="http://schemas.microsoft.com/office/word/2010/wordprocessingShape" mc:Ignorable="w14 w15 w16se w16cid w16 w16cex w16sdtdh wp14">
   <w:p>
     <w:pPr>
@@ -3600,6 +4280,7 @@
   <w:style w:type="character" w:default="1" w:styleId="DefaultParagraphFont">
     <w:name w:val="Default Paragraph Font"/>
     <w:uiPriority w:val="1"/>
+    <w:semiHidden/>
     <w:unhideWhenUsed/>
   </w:style>
   <w:style w:type="table" w:default="1" w:styleId="TableNormal">
@@ -3677,7 +4358,7 @@
     <w:name w:val="toc 1"/>
     <w:basedOn w:val="Normal"/>
     <w:next w:val="Normal"/>
-    <w:semiHidden/>
+    <w:uiPriority w:val="39"/>
     <w:pPr>
       <w:tabs>
         <w:tab w:val="right" w:pos="9360"/>
@@ -3690,7 +4371,7 @@
     <w:name w:val="toc 2"/>
     <w:basedOn w:val="Normal"/>
     <w:next w:val="Normal"/>
-    <w:semiHidden/>
+    <w:uiPriority w:val="39"/>
     <w:pPr>
       <w:tabs>
         <w:tab w:val="right" w:pos="9360"/>
@@ -3702,7 +4383,7 @@
     <w:name w:val="toc 3"/>
     <w:basedOn w:val="Normal"/>
     <w:next w:val="Normal"/>
-    <w:semiHidden/>
+    <w:uiPriority w:val="39"/>
     <w:pPr>
       <w:tabs>
         <w:tab w:val="left" w:pos="1600"/>

</xml_diff>